<commit_message>
Update qwe1.docx via webhook.
</commit_message>
<xml_diff>
--- a/puzzlescloud/qwe1.docx
+++ b/puzzlescloud/qwe1.docx
@@ -5,51 +5,117 @@
     <w:p>
       <w:pPr>
         <w:pStyle w:val="Normal"/>
-        <w:rPr/>
-      </w:pPr>
-      <w:r>
-        <w:rPr/>
-      </w:r>
-    </w:p>
-    <w:p>
-      <w:pPr>
-        <w:pStyle w:val="Normal"/>
-        <w:jc w:val="right"/>
+        <w:jc w:val="center"/>
+        <w:rPr/>
+      </w:pPr>
+      <w:r>
+        <w:rPr/>
+        <w:drawing>
+          <wp:inline distT="0" distB="0" distL="0" distR="0">
+            <wp:extent cx="1396365" cy="1396365"/>
+            <wp:effectExtent l="0" t="0" r="0" b="0"/>
+            <wp:docPr id="1" name="Picture 5" descr="A picture containing icon  Description automatically generated"/>
+            <wp:cNvGraphicFramePr>
+              <a:graphicFrameLocks xmlns:a="http://schemas.openxmlformats.org/drawingml/2006/main" noChangeAspect="1"/>
+            </wp:cNvGraphicFramePr>
+            <a:graphic xmlns:a="http://schemas.openxmlformats.org/drawingml/2006/main">
+              <a:graphicData uri="http://schemas.openxmlformats.org/drawingml/2006/picture">
+                <pic:pic xmlns:pic="http://schemas.openxmlformats.org/drawingml/2006/picture">
+                  <pic:nvPicPr>
+                    <pic:cNvPr id="1" name="Picture 5" descr="A picture containing icon  Description automatically generated"/>
+                    <pic:cNvPicPr>
+                      <a:picLocks noChangeAspect="1" noChangeArrowheads="1"/>
+                    </pic:cNvPicPr>
+                  </pic:nvPicPr>
+                  <pic:blipFill>
+                    <a:blip r:embed="rId2"/>
+                    <a:stretch>
+                      <a:fillRect/>
+                    </a:stretch>
+                  </pic:blipFill>
+                  <pic:spPr bwMode="auto">
+                    <a:xfrm>
+                      <a:off x="0" y="0"/>
+                      <a:ext cx="1396365" cy="1396365"/>
+                    </a:xfrm>
+                    <a:prstGeom prst="rect">
+                      <a:avLst/>
+                    </a:prstGeom>
+                  </pic:spPr>
+                </pic:pic>
+              </a:graphicData>
+            </a:graphic>
+          </wp:inline>
+        </w:drawing>
+      </w:r>
+    </w:p>
+    <w:p>
+      <w:pPr>
+        <w:pStyle w:val="Normal"/>
+        <w:jc w:val="center"/>
+        <w:rPr/>
+      </w:pPr>
+      <w:r>
+        <w:rPr/>
+        <w:drawing>
+          <wp:inline distT="0" distB="0" distL="0" distR="0">
+            <wp:extent cx="3253105" cy="440690"/>
+            <wp:effectExtent l="0" t="0" r="0" b="0"/>
+            <wp:docPr id="2" name="Picture 10" descr="A black and white sign  Description automatically generated with low confidence"/>
+            <wp:cNvGraphicFramePr>
+              <a:graphicFrameLocks xmlns:a="http://schemas.openxmlformats.org/drawingml/2006/main" noChangeAspect="1"/>
+            </wp:cNvGraphicFramePr>
+            <a:graphic xmlns:a="http://schemas.openxmlformats.org/drawingml/2006/main">
+              <a:graphicData uri="http://schemas.openxmlformats.org/drawingml/2006/picture">
+                <pic:pic xmlns:pic="http://schemas.openxmlformats.org/drawingml/2006/picture">
+                  <pic:nvPicPr>
+                    <pic:cNvPr id="2" name="Picture 10" descr="A black and white sign  Description automatically generated with low confidence"/>
+                    <pic:cNvPicPr>
+                      <a:picLocks noChangeAspect="1" noChangeArrowheads="1"/>
+                    </pic:cNvPicPr>
+                  </pic:nvPicPr>
+                  <pic:blipFill>
+                    <a:blip r:embed="rId3"/>
+                    <a:stretch>
+                      <a:fillRect/>
+                    </a:stretch>
+                  </pic:blipFill>
+                  <pic:spPr bwMode="auto">
+                    <a:xfrm>
+                      <a:off x="0" y="0"/>
+                      <a:ext cx="3253105" cy="440690"/>
+                    </a:xfrm>
+                    <a:prstGeom prst="rect">
+                      <a:avLst/>
+                    </a:prstGeom>
+                  </pic:spPr>
+                </pic:pic>
+              </a:graphicData>
+            </a:graphic>
+          </wp:inline>
+        </w:drawing>
+      </w:r>
+    </w:p>
+    <w:p>
+      <w:pPr>
+        <w:pStyle w:val="DocTitle"/>
+        <w:rPr/>
+      </w:pPr>
+      <w:r>
+        <w:rPr/>
+      </w:r>
+    </w:p>
+    <w:p>
+      <w:pPr>
+        <w:pStyle w:val="Title"/>
         <w:rPr>
-          <w:rStyle w:val="Strong"/>
-          <w:b w:val="false"/>
-          <w:b w:val="false"/>
+          <w:color w:val="40E1D2"/>
         </w:rPr>
       </w:pPr>
       <w:r>
         <w:rPr>
-          <w:b/>
+          <w:color w:val="40E1D2"/>
         </w:rPr>
-        <w:t>Advanced Template v</w:t>
-      </w:r>
-      <w:r>
-        <w:rPr>
-          <w:rStyle w:val="Strong"/>
-        </w:rPr>
-        <w:t>ersion: 1.0</w:t>
-      </w:r>
-    </w:p>
-    <w:p>
-      <w:pPr>
-        <w:pStyle w:val="DocTitle"/>
-        <w:rPr/>
-      </w:pPr>
-      <w:r>
-        <w:rPr/>
-      </w:r>
-    </w:p>
-    <w:p>
-      <w:pPr>
-        <w:pStyle w:val="Title"/>
-        <w:rPr/>
-      </w:pPr>
-      <w:r>
-        <w:rPr/>
         <w:t>[[doc-title]]</w:t>
       </w:r>
     </w:p>
@@ -392,31 +458,15 @@
     <w:p>
       <w:pPr>
         <w:pStyle w:val="Normal"/>
-        <w:rPr/>
-      </w:pPr>
-      <w:r>
-        <w:rPr/>
-      </w:r>
-    </w:p>
-    <w:p>
-      <w:pPr>
-        <w:pStyle w:val="Normal"/>
-        <w:rPr/>
-      </w:pPr>
-      <w:r>
-        <w:rPr/>
-      </w:r>
-    </w:p>
-    <w:p>
-      <w:pPr>
-        <w:pStyle w:val="Normal"/>
         <w:rPr>
           <w:rStyle w:val="IntenseEmphasis"/>
+          <w:color w:val="40E1D2"/>
         </w:rPr>
       </w:pPr>
       <w:r>
         <w:rPr>
           <w:rStyle w:val="IntenseEmphasis"/>
+          <w:color w:val="40E1D2"/>
         </w:rPr>
         <w:t>Document History</w:t>
       </w:r>
@@ -443,14 +493,19 @@
       </w:pPr>
       <w:r>
         <w:rPr>
-          <w:color w:val="5D87A1"/>
+          <w:color w:val="40E1D2"/>
           <w:szCs w:val="20"/>
         </w:rPr>
         <w:t>Author Name:</w:t>
       </w:r>
       <w:r>
-        <w:rPr/>
+        <w:rPr>
+          <w:color w:val="40E1D2"/>
+        </w:rPr>
         <w:tab/>
+      </w:r>
+      <w:r>
+        <w:rPr/>
         <w:tab/>
         <w:t>[[doc-author-name]]</w:t>
       </w:r>
@@ -462,7 +517,7 @@
       </w:pPr>
       <w:r>
         <w:rPr>
-          <w:color w:val="5D87A1"/>
+          <w:color w:val="40E1D2"/>
           <w:szCs w:val="20"/>
         </w:rPr>
         <w:t>Author Contact:</w:t>
@@ -496,630 +551,13 @@
         <w:pStyle w:val="Normal"/>
         <w:rPr>
           <w:rStyle w:val="IntenseEmphasis"/>
+          <w:color w:val="40E1D2"/>
         </w:rPr>
       </w:pPr>
       <w:r>
         <w:rPr>
           <w:rStyle w:val="IntenseEmphasis"/>
-        </w:rPr>
-        <w:t>Document Revision</w:t>
-      </w:r>
-    </w:p>
-    <w:tbl>
-      <w:tblPr>
-        <w:tblW w:w="9747" w:type="dxa"/>
-        <w:jc w:val="left"/>
-        <w:tblInd w:w="0" w:type="dxa"/>
-        <w:tblLayout w:type="fixed"/>
-        <w:tblCellMar>
-          <w:top w:w="0" w:type="dxa"/>
-          <w:left w:w="108" w:type="dxa"/>
-          <w:bottom w:w="0" w:type="dxa"/>
-          <w:right w:w="108" w:type="dxa"/>
-        </w:tblCellMar>
-        <w:tblLook w:val="01e0" w:noVBand="0" w:noHBand="0" w:lastColumn="1" w:firstColumn="1" w:lastRow="1" w:firstRow="1"/>
-      </w:tblPr>
-      <w:tblGrid>
-        <w:gridCol w:w="1809"/>
-        <w:gridCol w:w="1809"/>
-        <w:gridCol w:w="790"/>
-        <w:gridCol w:w="3170"/>
-        <w:gridCol w:w="2169"/>
-      </w:tblGrid>
-      <w:tr>
-        <w:trPr>
-          <w:trHeight w:val="393" w:hRule="atLeast"/>
-        </w:trPr>
-        <w:tc>
-          <w:tcPr>
-            <w:tcW w:w="1809" w:type="dxa"/>
-            <w:tcBorders>
-              <w:top w:val="single" w:sz="4" w:space="0" w:color="000000"/>
-              <w:bottom w:val="single" w:sz="4" w:space="0" w:color="595959"/>
-            </w:tcBorders>
-            <w:shd w:color="auto" w:fill="99CCFF" w:val="clear"/>
-            <w:vAlign w:val="center"/>
-          </w:tcPr>
-          <w:p>
-            <w:pPr>
-              <w:pStyle w:val="PCTableText"/>
-              <w:widowControl w:val="false"/>
-              <w:spacing w:before="40" w:after="40"/>
-              <w:rPr/>
-            </w:pPr>
-            <w:r>
-              <w:rPr/>
-              <w:t>Version Number</w:t>
-            </w:r>
-          </w:p>
-        </w:tc>
-        <w:tc>
-          <w:tcPr>
-            <w:tcW w:w="1809" w:type="dxa"/>
-            <w:tcBorders>
-              <w:top w:val="single" w:sz="4" w:space="0" w:color="000000"/>
-              <w:bottom w:val="single" w:sz="4" w:space="0" w:color="595959"/>
-            </w:tcBorders>
-            <w:shd w:color="auto" w:fill="99CCFF" w:val="clear"/>
-            <w:vAlign w:val="center"/>
-          </w:tcPr>
-          <w:p>
-            <w:pPr>
-              <w:pStyle w:val="PCTableText"/>
-              <w:widowControl w:val="false"/>
-              <w:spacing w:before="40" w:after="40"/>
-              <w:rPr/>
-            </w:pPr>
-            <w:r>
-              <w:rPr/>
-              <w:t>Release Date</w:t>
-            </w:r>
-          </w:p>
-        </w:tc>
-        <w:tc>
-          <w:tcPr>
-            <w:tcW w:w="790" w:type="dxa"/>
-            <w:tcBorders>
-              <w:top w:val="single" w:sz="4" w:space="0" w:color="000000"/>
-              <w:bottom w:val="single" w:sz="4" w:space="0" w:color="595959"/>
-            </w:tcBorders>
-            <w:shd w:color="auto" w:fill="99CCFF" w:val="clear"/>
-            <w:vAlign w:val="center"/>
-          </w:tcPr>
-          <w:p>
-            <w:pPr>
-              <w:pStyle w:val="PCTableText"/>
-              <w:widowControl w:val="false"/>
-              <w:spacing w:before="40" w:after="40"/>
-              <w:rPr/>
-            </w:pPr>
-            <w:r>
-              <w:rPr/>
-              <w:t>Status</w:t>
-            </w:r>
-          </w:p>
-        </w:tc>
-        <w:tc>
-          <w:tcPr>
-            <w:tcW w:w="3170" w:type="dxa"/>
-            <w:tcBorders>
-              <w:top w:val="single" w:sz="4" w:space="0" w:color="000000"/>
-              <w:bottom w:val="single" w:sz="4" w:space="0" w:color="595959"/>
-            </w:tcBorders>
-            <w:shd w:color="auto" w:fill="99CCFF" w:val="clear"/>
-            <w:vAlign w:val="center"/>
-          </w:tcPr>
-          <w:p>
-            <w:pPr>
-              <w:pStyle w:val="PCTableText"/>
-              <w:widowControl w:val="false"/>
-              <w:spacing w:before="40" w:after="40"/>
-              <w:rPr/>
-            </w:pPr>
-            <w:r>
-              <w:rPr/>
-              <w:t>Change Description</w:t>
-            </w:r>
-          </w:p>
-        </w:tc>
-        <w:tc>
-          <w:tcPr>
-            <w:tcW w:w="2169" w:type="dxa"/>
-            <w:tcBorders>
-              <w:top w:val="single" w:sz="4" w:space="0" w:color="000000"/>
-              <w:bottom w:val="single" w:sz="4" w:space="0" w:color="595959"/>
-            </w:tcBorders>
-            <w:shd w:color="auto" w:fill="99CCFF" w:val="clear"/>
-            <w:vAlign w:val="center"/>
-          </w:tcPr>
-          <w:p>
-            <w:pPr>
-              <w:pStyle w:val="PCTableText"/>
-              <w:widowControl w:val="false"/>
-              <w:spacing w:before="40" w:after="40"/>
-              <w:rPr/>
-            </w:pPr>
-            <w:r>
-              <w:rPr/>
-              <w:t>Author</w:t>
-            </w:r>
-          </w:p>
-        </w:tc>
-      </w:tr>
-      <w:tr>
-        <w:trPr>
-          <w:trHeight w:val="393" w:hRule="atLeast"/>
-        </w:trPr>
-        <w:tc>
-          <w:tcPr>
-            <w:tcW w:w="1809" w:type="dxa"/>
-            <w:tcBorders>
-              <w:top w:val="single" w:sz="4" w:space="0" w:color="595959"/>
-              <w:bottom w:val="single" w:sz="4" w:space="0" w:color="595959"/>
-            </w:tcBorders>
-            <w:vAlign w:val="center"/>
-          </w:tcPr>
-          <w:p>
-            <w:pPr>
-              <w:pStyle w:val="PCTableText"/>
-              <w:widowControl w:val="false"/>
-              <w:spacing w:before="40" w:after="40"/>
-              <w:rPr/>
-            </w:pPr>
-            <w:r>
-              <w:rPr/>
-              <w:t>[[doc-version]]</w:t>
-            </w:r>
-          </w:p>
-        </w:tc>
-        <w:tc>
-          <w:tcPr>
-            <w:tcW w:w="1809" w:type="dxa"/>
-            <w:tcBorders>
-              <w:top w:val="single" w:sz="4" w:space="0" w:color="595959"/>
-              <w:bottom w:val="single" w:sz="4" w:space="0" w:color="595959"/>
-            </w:tcBorders>
-            <w:vAlign w:val="center"/>
-          </w:tcPr>
-          <w:p>
-            <w:pPr>
-              <w:pStyle w:val="PCTableText"/>
-              <w:widowControl w:val="false"/>
-              <w:spacing w:before="40" w:after="40"/>
-              <w:rPr/>
-            </w:pPr>
-            <w:r>
-              <w:rPr/>
-              <w:t xml:space="preserve">[[doc-release-date]] </w:t>
-            </w:r>
-          </w:p>
-        </w:tc>
-        <w:tc>
-          <w:tcPr>
-            <w:tcW w:w="790" w:type="dxa"/>
-            <w:tcBorders>
-              <w:top w:val="single" w:sz="4" w:space="0" w:color="595959"/>
-              <w:bottom w:val="single" w:sz="4" w:space="0" w:color="595959"/>
-            </w:tcBorders>
-            <w:vAlign w:val="center"/>
-          </w:tcPr>
-          <w:p>
-            <w:pPr>
-              <w:pStyle w:val="PCTableText"/>
-              <w:widowControl w:val="false"/>
-              <w:spacing w:before="40" w:after="40"/>
-              <w:rPr/>
-            </w:pPr>
-            <w:r>
-              <w:rPr/>
-              <w:t>Draft</w:t>
-            </w:r>
-          </w:p>
-        </w:tc>
-        <w:tc>
-          <w:tcPr>
-            <w:tcW w:w="3170" w:type="dxa"/>
-            <w:tcBorders>
-              <w:top w:val="single" w:sz="4" w:space="0" w:color="595959"/>
-              <w:bottom w:val="single" w:sz="4" w:space="0" w:color="595959"/>
-            </w:tcBorders>
-            <w:vAlign w:val="center"/>
-          </w:tcPr>
-          <w:p>
-            <w:pPr>
-              <w:pStyle w:val="PCTableText"/>
-              <w:widowControl w:val="false"/>
-              <w:spacing w:before="40" w:after="40"/>
-              <w:rPr/>
-            </w:pPr>
-            <w:r>
-              <w:rPr/>
-              <w:t>[[doc-change-description]]</w:t>
-            </w:r>
-          </w:p>
-        </w:tc>
-        <w:tc>
-          <w:tcPr>
-            <w:tcW w:w="2169" w:type="dxa"/>
-            <w:tcBorders>
-              <w:top w:val="single" w:sz="4" w:space="0" w:color="595959"/>
-              <w:bottom w:val="single" w:sz="4" w:space="0" w:color="595959"/>
-            </w:tcBorders>
-            <w:vAlign w:val="center"/>
-          </w:tcPr>
-          <w:p>
-            <w:pPr>
-              <w:pStyle w:val="PCTableText"/>
-              <w:widowControl w:val="false"/>
-              <w:spacing w:before="40" w:after="40"/>
-              <w:rPr/>
-            </w:pPr>
-            <w:r>
-              <w:rPr/>
-              <w:t>[[doc-author-name]]</w:t>
-            </w:r>
-          </w:p>
-        </w:tc>
-      </w:tr>
-      <w:tr>
-        <w:trPr>
-          <w:trHeight w:val="393" w:hRule="atLeast"/>
-        </w:trPr>
-        <w:tc>
-          <w:tcPr>
-            <w:tcW w:w="1809" w:type="dxa"/>
-            <w:tcBorders>
-              <w:top w:val="single" w:sz="4" w:space="0" w:color="595959"/>
-              <w:bottom w:val="single" w:sz="4" w:space="0" w:color="595959"/>
-            </w:tcBorders>
-            <w:vAlign w:val="center"/>
-          </w:tcPr>
-          <w:p>
-            <w:pPr>
-              <w:pStyle w:val="PCTableText"/>
-              <w:widowControl w:val="false"/>
-              <w:spacing w:before="40" w:after="40"/>
-              <w:rPr/>
-            </w:pPr>
-            <w:r>
-              <w:rPr/>
-            </w:r>
-          </w:p>
-        </w:tc>
-        <w:tc>
-          <w:tcPr>
-            <w:tcW w:w="1809" w:type="dxa"/>
-            <w:tcBorders>
-              <w:top w:val="single" w:sz="4" w:space="0" w:color="595959"/>
-              <w:bottom w:val="single" w:sz="4" w:space="0" w:color="595959"/>
-            </w:tcBorders>
-            <w:vAlign w:val="center"/>
-          </w:tcPr>
-          <w:p>
-            <w:pPr>
-              <w:pStyle w:val="PCTableText"/>
-              <w:widowControl w:val="false"/>
-              <w:spacing w:before="40" w:after="40"/>
-              <w:rPr/>
-            </w:pPr>
-            <w:r>
-              <w:rPr/>
-            </w:r>
-          </w:p>
-        </w:tc>
-        <w:tc>
-          <w:tcPr>
-            <w:tcW w:w="790" w:type="dxa"/>
-            <w:tcBorders>
-              <w:top w:val="single" w:sz="4" w:space="0" w:color="595959"/>
-              <w:bottom w:val="single" w:sz="4" w:space="0" w:color="595959"/>
-            </w:tcBorders>
-            <w:vAlign w:val="center"/>
-          </w:tcPr>
-          <w:p>
-            <w:pPr>
-              <w:pStyle w:val="PCTableText"/>
-              <w:widowControl w:val="false"/>
-              <w:spacing w:before="40" w:after="40"/>
-              <w:rPr/>
-            </w:pPr>
-            <w:r>
-              <w:rPr/>
-            </w:r>
-          </w:p>
-        </w:tc>
-        <w:tc>
-          <w:tcPr>
-            <w:tcW w:w="3170" w:type="dxa"/>
-            <w:tcBorders>
-              <w:top w:val="single" w:sz="4" w:space="0" w:color="595959"/>
-              <w:bottom w:val="single" w:sz="4" w:space="0" w:color="595959"/>
-            </w:tcBorders>
-            <w:vAlign w:val="center"/>
-          </w:tcPr>
-          <w:p>
-            <w:pPr>
-              <w:pStyle w:val="PCTableText"/>
-              <w:widowControl w:val="false"/>
-              <w:spacing w:before="40" w:after="40"/>
-              <w:rPr/>
-            </w:pPr>
-            <w:r>
-              <w:rPr/>
-            </w:r>
-          </w:p>
-        </w:tc>
-        <w:tc>
-          <w:tcPr>
-            <w:tcW w:w="2169" w:type="dxa"/>
-            <w:tcBorders>
-              <w:top w:val="single" w:sz="4" w:space="0" w:color="595959"/>
-              <w:bottom w:val="single" w:sz="4" w:space="0" w:color="595959"/>
-            </w:tcBorders>
-            <w:vAlign w:val="center"/>
-          </w:tcPr>
-          <w:p>
-            <w:pPr>
-              <w:pStyle w:val="PCTableText"/>
-              <w:widowControl w:val="false"/>
-              <w:spacing w:before="40" w:after="40"/>
-              <w:rPr/>
-            </w:pPr>
-            <w:r>
-              <w:rPr/>
-            </w:r>
-          </w:p>
-        </w:tc>
-      </w:tr>
-      <w:tr>
-        <w:trPr>
-          <w:trHeight w:val="393" w:hRule="atLeast"/>
-        </w:trPr>
-        <w:tc>
-          <w:tcPr>
-            <w:tcW w:w="1809" w:type="dxa"/>
-            <w:tcBorders>
-              <w:top w:val="single" w:sz="4" w:space="0" w:color="595959"/>
-              <w:bottom w:val="single" w:sz="4" w:space="0" w:color="595959"/>
-            </w:tcBorders>
-            <w:vAlign w:val="center"/>
-          </w:tcPr>
-          <w:p>
-            <w:pPr>
-              <w:pStyle w:val="PCTableText"/>
-              <w:widowControl w:val="false"/>
-              <w:spacing w:before="40" w:after="40"/>
-              <w:rPr/>
-            </w:pPr>
-            <w:r>
-              <w:rPr/>
-            </w:r>
-          </w:p>
-        </w:tc>
-        <w:tc>
-          <w:tcPr>
-            <w:tcW w:w="1809" w:type="dxa"/>
-            <w:tcBorders>
-              <w:top w:val="single" w:sz="4" w:space="0" w:color="595959"/>
-              <w:bottom w:val="single" w:sz="4" w:space="0" w:color="595959"/>
-            </w:tcBorders>
-            <w:vAlign w:val="center"/>
-          </w:tcPr>
-          <w:p>
-            <w:pPr>
-              <w:pStyle w:val="PCTableText"/>
-              <w:widowControl w:val="false"/>
-              <w:spacing w:before="40" w:after="40"/>
-              <w:rPr/>
-            </w:pPr>
-            <w:r>
-              <w:rPr/>
-            </w:r>
-          </w:p>
-        </w:tc>
-        <w:tc>
-          <w:tcPr>
-            <w:tcW w:w="790" w:type="dxa"/>
-            <w:tcBorders>
-              <w:top w:val="single" w:sz="4" w:space="0" w:color="595959"/>
-              <w:bottom w:val="single" w:sz="4" w:space="0" w:color="595959"/>
-            </w:tcBorders>
-            <w:vAlign w:val="center"/>
-          </w:tcPr>
-          <w:p>
-            <w:pPr>
-              <w:pStyle w:val="PCTableText"/>
-              <w:widowControl w:val="false"/>
-              <w:spacing w:before="40" w:after="40"/>
-              <w:rPr/>
-            </w:pPr>
-            <w:r>
-              <w:rPr/>
-            </w:r>
-          </w:p>
-        </w:tc>
-        <w:tc>
-          <w:tcPr>
-            <w:tcW w:w="3170" w:type="dxa"/>
-            <w:tcBorders>
-              <w:top w:val="single" w:sz="4" w:space="0" w:color="595959"/>
-              <w:bottom w:val="single" w:sz="4" w:space="0" w:color="595959"/>
-            </w:tcBorders>
-            <w:vAlign w:val="center"/>
-          </w:tcPr>
-          <w:p>
-            <w:pPr>
-              <w:pStyle w:val="PCTableText"/>
-              <w:widowControl w:val="false"/>
-              <w:spacing w:before="40" w:after="40"/>
-              <w:rPr/>
-            </w:pPr>
-            <w:r>
-              <w:rPr/>
-            </w:r>
-          </w:p>
-        </w:tc>
-        <w:tc>
-          <w:tcPr>
-            <w:tcW w:w="2169" w:type="dxa"/>
-            <w:tcBorders>
-              <w:top w:val="single" w:sz="4" w:space="0" w:color="595959"/>
-              <w:bottom w:val="single" w:sz="4" w:space="0" w:color="595959"/>
-            </w:tcBorders>
-            <w:vAlign w:val="center"/>
-          </w:tcPr>
-          <w:p>
-            <w:pPr>
-              <w:pStyle w:val="PCTableText"/>
-              <w:widowControl w:val="false"/>
-              <w:spacing w:before="40" w:after="40"/>
-              <w:rPr/>
-            </w:pPr>
-            <w:r>
-              <w:rPr/>
-            </w:r>
-          </w:p>
-        </w:tc>
-      </w:tr>
-      <w:tr>
-        <w:trPr>
-          <w:trHeight w:val="393" w:hRule="atLeast"/>
-        </w:trPr>
-        <w:tc>
-          <w:tcPr>
-            <w:tcW w:w="1809" w:type="dxa"/>
-            <w:tcBorders>
-              <w:top w:val="single" w:sz="4" w:space="0" w:color="595959"/>
-              <w:bottom w:val="single" w:sz="4" w:space="0" w:color="595959"/>
-            </w:tcBorders>
-            <w:vAlign w:val="center"/>
-          </w:tcPr>
-          <w:p>
-            <w:pPr>
-              <w:pStyle w:val="PCTableText"/>
-              <w:widowControl w:val="false"/>
-              <w:spacing w:before="40" w:after="40"/>
-              <w:rPr/>
-            </w:pPr>
-            <w:r>
-              <w:rPr/>
-            </w:r>
-          </w:p>
-        </w:tc>
-        <w:tc>
-          <w:tcPr>
-            <w:tcW w:w="1809" w:type="dxa"/>
-            <w:tcBorders>
-              <w:top w:val="single" w:sz="4" w:space="0" w:color="595959"/>
-              <w:bottom w:val="single" w:sz="4" w:space="0" w:color="595959"/>
-            </w:tcBorders>
-            <w:vAlign w:val="center"/>
-          </w:tcPr>
-          <w:p>
-            <w:pPr>
-              <w:pStyle w:val="PCTableText"/>
-              <w:widowControl w:val="false"/>
-              <w:spacing w:before="40" w:after="40"/>
-              <w:rPr/>
-            </w:pPr>
-            <w:r>
-              <w:rPr/>
-            </w:r>
-          </w:p>
-        </w:tc>
-        <w:tc>
-          <w:tcPr>
-            <w:tcW w:w="790" w:type="dxa"/>
-            <w:tcBorders>
-              <w:top w:val="single" w:sz="4" w:space="0" w:color="595959"/>
-              <w:bottom w:val="single" w:sz="4" w:space="0" w:color="595959"/>
-            </w:tcBorders>
-            <w:vAlign w:val="center"/>
-          </w:tcPr>
-          <w:p>
-            <w:pPr>
-              <w:pStyle w:val="PCTableText"/>
-              <w:widowControl w:val="false"/>
-              <w:spacing w:before="40" w:after="40"/>
-              <w:rPr/>
-            </w:pPr>
-            <w:r>
-              <w:rPr/>
-            </w:r>
-          </w:p>
-        </w:tc>
-        <w:tc>
-          <w:tcPr>
-            <w:tcW w:w="3170" w:type="dxa"/>
-            <w:tcBorders>
-              <w:top w:val="single" w:sz="4" w:space="0" w:color="595959"/>
-              <w:bottom w:val="single" w:sz="4" w:space="0" w:color="595959"/>
-            </w:tcBorders>
-            <w:vAlign w:val="center"/>
-          </w:tcPr>
-          <w:p>
-            <w:pPr>
-              <w:pStyle w:val="PCTableText"/>
-              <w:widowControl w:val="false"/>
-              <w:spacing w:before="40" w:after="40"/>
-              <w:rPr/>
-            </w:pPr>
-            <w:r>
-              <w:rPr/>
-            </w:r>
-          </w:p>
-        </w:tc>
-        <w:tc>
-          <w:tcPr>
-            <w:tcW w:w="2169" w:type="dxa"/>
-            <w:tcBorders>
-              <w:top w:val="single" w:sz="4" w:space="0" w:color="595959"/>
-              <w:bottom w:val="single" w:sz="4" w:space="0" w:color="595959"/>
-            </w:tcBorders>
-            <w:vAlign w:val="center"/>
-          </w:tcPr>
-          <w:p>
-            <w:pPr>
-              <w:pStyle w:val="PCTableText"/>
-              <w:widowControl w:val="false"/>
-              <w:spacing w:before="40" w:after="40"/>
-              <w:rPr/>
-            </w:pPr>
-            <w:r>
-              <w:rPr/>
-            </w:r>
-          </w:p>
-        </w:tc>
-      </w:tr>
-    </w:tbl>
-    <w:p>
-      <w:pPr>
-        <w:pStyle w:val="Normal"/>
-        <w:rPr/>
-      </w:pPr>
-      <w:r>
-        <w:rPr/>
-      </w:r>
-    </w:p>
-    <w:p>
-      <w:pPr>
-        <w:pStyle w:val="Normal"/>
-        <w:rPr/>
-      </w:pPr>
-      <w:r>
-        <w:rPr/>
-      </w:r>
-    </w:p>
-    <w:p>
-      <w:pPr>
-        <w:pStyle w:val="Normal"/>
-        <w:rPr>
-          <w:rStyle w:val="IntenseEmphasis"/>
-        </w:rPr>
-      </w:pPr>
-      <w:r>
-        <w:rPr>
-          <w:rStyle w:val="IntenseEmphasis"/>
+          <w:color w:val="40E1D2"/>
         </w:rPr>
         <w:t>Intellectual Property Rights</w:t>
       </w:r>
@@ -1215,13 +653,13 @@
             </w:rPr>
             <w:fldChar w:fldCharType="separate"/>
           </w:r>
-          <w:hyperlink w:anchor="__RefHeading___Toc2148_1345789263">
+          <w:hyperlink w:anchor="__RefHeading___Toc824_3617381485">
             <w:r>
               <w:rPr>
                 <w:webHidden/>
                 <w:rStyle w:val="IndexLink"/>
               </w:rPr>
-              <w:t>1 Introduction</w:t>
+              <w:t>1 puzzles-cloud</w:t>
               <w:tab/>
               <w:t>4</w:t>
             </w:r>
@@ -1236,13 +674,13 @@
             </w:tabs>
             <w:rPr/>
           </w:pPr>
-          <w:hyperlink w:anchor="__RefHeading___Toc2150_1345789263">
+          <w:hyperlink w:anchor="__RefHeading___Toc826_3617381485">
             <w:r>
               <w:rPr>
                 <w:webHidden/>
                 <w:rStyle w:val="IndexLink"/>
               </w:rPr>
-              <w:t>1.1 References</w:t>
+              <w:t>1.1 mnogo je dobro bilo</w:t>
               <w:tab/>
               <w:t>4</w:t>
             </w:r>
@@ -1250,43 +688,22 @@
         </w:p>
         <w:p>
           <w:pPr>
-            <w:pStyle w:val="Contents1"/>
+            <w:pStyle w:val="Contents3"/>
             <w:tabs>
               <w:tab w:val="clear" w:pos="720"/>
               <w:tab w:val="right" w:pos="9026" w:leader="dot"/>
             </w:tabs>
             <w:rPr/>
           </w:pPr>
-          <w:hyperlink w:anchor="__RefHeading___Toc2152_1345789263">
+          <w:hyperlink w:anchor="__RefHeading___Toc828_3617381485">
             <w:r>
               <w:rPr>
                 <w:webHidden/>
                 <w:rStyle w:val="IndexLink"/>
               </w:rPr>
-              <w:t>2 puzzles-cloud</w:t>
+              <w:t>1.1.1 jos jedan</w:t>
               <w:tab/>
-              <w:t>5</w:t>
-            </w:r>
-          </w:hyperlink>
-        </w:p>
-        <w:p>
-          <w:pPr>
-            <w:pStyle w:val="Contents2"/>
-            <w:tabs>
-              <w:tab w:val="clear" w:pos="720"/>
-              <w:tab w:val="right" w:pos="9026" w:leader="dot"/>
-            </w:tabs>
-            <w:rPr/>
-          </w:pPr>
-          <w:hyperlink w:anchor="__RefHeading___Toc2154_1345789263">
-            <w:r>
-              <w:rPr>
-                <w:webHidden/>
-                <w:rStyle w:val="IndexLink"/>
-              </w:rPr>
-              <w:t>2.1 mnogo je dobro</w:t>
-              <w:tab/>
-              <w:t>5</w:t>
+              <w:t>4</w:t>
             </w:r>
           </w:hyperlink>
           <w:r>
@@ -1300,1156 +717,58 @@
     </w:sdt>
     <w:p>
       <w:pPr>
-        <w:pStyle w:val="TOCHeading"/>
-        <w:rPr/>
-      </w:pPr>
-      <w:r>
-        <w:rPr/>
-        <w:t>Table of Tables</w:t>
-      </w:r>
-    </w:p>
-    <w:p>
-      <w:pPr>
-        <w:pStyle w:val="FigureIndex1"/>
-        <w:rPr/>
-      </w:pPr>
-      <w:r>
-        <w:fldChar w:fldCharType="begin"/>
-      </w:r>
-      <w:r>
-        <w:rPr>
-          <w:rStyle w:val="IndexLink"/>
-        </w:rPr>
-        <w:instrText> TOC \c "Table" </w:instrText>
-      </w:r>
-      <w:r>
-        <w:rPr>
-          <w:rStyle w:val="IndexLink"/>
-        </w:rPr>
-        <w:fldChar w:fldCharType="separate"/>
-      </w:r>
-      <w:hyperlink w:anchor="Table!0|sequence">
-        <w:r>
-          <w:rPr>
-            <w:rStyle w:val="IndexLink"/>
-          </w:rPr>
-          <w:t>Table 1: Document references</w:t>
-          <w:tab/>
-          <w:t>4</w:t>
-        </w:r>
-      </w:hyperlink>
-      <w:r>
-        <w:rPr>
-          <w:rStyle w:val="IndexLink"/>
-        </w:rPr>
-        <w:fldChar w:fldCharType="end"/>
-      </w:r>
-    </w:p>
-    <w:p>
-      <w:pPr>
-        <w:pStyle w:val="Normal"/>
-        <w:rPr>
-          <w:rFonts w:cs="Arial"/>
-          <w:color w:themeColor="text1"/>
-        </w:rPr>
-      </w:pPr>
-      <w:r>
-        <w:rPr>
-          <w:rFonts w:cs="Arial"/>
-          <w:color w:themeColor="text1"/>
-        </w:rPr>
-      </w:r>
-    </w:p>
-    <w:p>
-      <w:pPr>
-        <w:pStyle w:val="TOCHeading"/>
-        <w:rPr/>
-      </w:pPr>
-      <w:r>
-        <w:rPr/>
-        <w:t>Table of Figures</w:t>
-      </w:r>
-    </w:p>
-    <w:p>
-      <w:pPr>
-        <w:pStyle w:val="TextBody"/>
-        <w:rPr/>
-      </w:pPr>
-      <w:r>
-        <w:fldChar w:fldCharType="begin"/>
-      </w:r>
-      <w:r>
-        <w:rPr/>
-        <w:instrText> TOC \c "Figure" </w:instrText>
-      </w:r>
-      <w:r>
-        <w:rPr/>
-        <w:fldChar w:fldCharType="separate"/>
-      </w:r>
-      <w:r>
-        <w:rPr/>
-      </w:r>
-      <w:r>
-        <w:rPr/>
-        <w:fldChar w:fldCharType="end"/>
-      </w:r>
-    </w:p>
-    <w:p>
-      <w:pPr>
-        <w:pStyle w:val="Normal"/>
-        <w:rPr>
-          <w:rFonts w:cs="Arial"/>
-          <w:color w:themeColor="text1"/>
-        </w:rPr>
-      </w:pPr>
-      <w:r>
-        <w:rPr>
-          <w:rFonts w:cs="Arial"/>
-          <w:color w:themeColor="text1"/>
-        </w:rPr>
-      </w:r>
-    </w:p>
-    <w:p>
-      <w:pPr>
-        <w:pStyle w:val="Normal"/>
-        <w:rPr/>
-      </w:pPr>
-      <w:r>
-        <w:rPr/>
+        <w:pStyle w:val="Contents3"/>
+        <w:ind w:left="446" w:hanging="0"/>
+        <w:rPr/>
+      </w:pPr>
+      <w:r>
+        <w:rPr/>
+      </w:r>
+      <w:r>
+        <w:br w:type="page"/>
       </w:r>
     </w:p>
     <w:p>
       <w:pPr>
         <w:pStyle w:val="Heading1"/>
-        <w:jc w:val="both"/>
-        <w:rPr/>
-      </w:pPr>
-      <w:bookmarkStart w:id="0" w:name="__RefHeading___Toc2148_1345789263"/>
-      <w:bookmarkStart w:id="1" w:name="_Toc65573426"/>
-      <w:bookmarkStart w:id="2" w:name="_Toc63361676"/>
-      <w:bookmarkStart w:id="3" w:name="_Toc360607553"/>
+        <w:rPr/>
+      </w:pPr>
+      <w:bookmarkStart w:id="0" w:name="__RefHeading___Toc824_3617381485"/>
+      <w:bookmarkStart w:id="1" w:name="_Toc16354210593577991546940230"/>
       <w:bookmarkEnd w:id="0"/>
       <w:r>
         <w:rPr/>
-        <w:t>Introduction</w:t>
+        <w:t xml:space="preserve">puzzles-cloud  </w:t>
       </w:r>
       <w:bookmarkEnd w:id="1"/>
+    </w:p>
+    <w:p>
+      <w:pPr>
+        <w:pStyle w:val="Heading2"/>
+        <w:rPr/>
+      </w:pPr>
+      <w:bookmarkStart w:id="2" w:name="__RefHeading___Toc826_3617381485"/>
+      <w:bookmarkStart w:id="3" w:name="_Toc16354210593794138359354673"/>
       <w:bookmarkEnd w:id="2"/>
+      <w:r>
+        <w:rPr/>
+        <w:t xml:space="preserve">mnogo je dobro bilo  </w:t>
+      </w:r>
       <w:bookmarkEnd w:id="3"/>
     </w:p>
     <w:p>
       <w:pPr>
-        <w:pStyle w:val="Heading2"/>
-        <w:rPr/>
-      </w:pPr>
-      <w:bookmarkStart w:id="4" w:name="__RefHeading___Toc2150_1345789263"/>
-      <w:bookmarkStart w:id="5" w:name="_Toc65573427"/>
-      <w:bookmarkStart w:id="6" w:name="_Toc63361677"/>
-      <w:bookmarkStart w:id="7" w:name="_Toc360607554"/>
-      <w:bookmarkStart w:id="8" w:name="_Toc321839448"/>
+        <w:pStyle w:val="Heading3"/>
+        <w:rPr/>
+      </w:pPr>
+      <w:bookmarkStart w:id="4" w:name="__RefHeading___Toc828_3617381485"/>
+      <w:bookmarkStart w:id="5" w:name="_Toc16354210594038144821361119"/>
       <w:bookmarkEnd w:id="4"/>
       <w:r>
         <w:rPr/>
-        <w:t>References</w:t>
+        <w:t xml:space="preserve">jos jedan  </w:t>
       </w:r>
       <w:bookmarkEnd w:id="5"/>
-      <w:bookmarkEnd w:id="6"/>
-      <w:bookmarkEnd w:id="7"/>
-      <w:bookmarkEnd w:id="8"/>
-    </w:p>
-    <w:p>
-      <w:pPr>
-        <w:pStyle w:val="Normal"/>
-        <w:rPr>
-          <w:lang w:eastAsia="ko-KR"/>
-        </w:rPr>
-      </w:pPr>
-      <w:r>
-        <w:rPr>
-          <w:lang w:eastAsia="ko-KR"/>
-        </w:rPr>
-        <w:br/>
-        <w:t xml:space="preserve">Referenced documents in creation of this document are listed in the </w:t>
-      </w:r>
-      <w:r>
-        <w:rPr>
-          <w:lang w:eastAsia="ko-KR"/>
-        </w:rPr>
-        <w:fldChar w:fldCharType="begin"/>
-      </w:r>
-      <w:r>
-        <w:rPr>
-          <w:lang w:eastAsia="ko-KR"/>
-        </w:rPr>
-        <w:instrText> REF _Ref257818125 \h </w:instrText>
-      </w:r>
-      <w:r>
-        <w:rPr>
-          <w:lang w:eastAsia="ko-KR"/>
-        </w:rPr>
-        <w:fldChar w:fldCharType="separate"/>
-      </w:r>
-      <w:r>
-        <w:rPr>
-          <w:lang w:eastAsia="ko-KR"/>
-        </w:rPr>
-        <w:t>Table 1</w:t>
-      </w:r>
-      <w:r>
-        <w:rPr>
-          <w:lang w:eastAsia="ko-KR"/>
-        </w:rPr>
-        <w:fldChar w:fldCharType="end"/>
-      </w:r>
-      <w:r>
-        <w:rPr>
-          <w:lang w:eastAsia="ko-KR"/>
-        </w:rPr>
-        <w:t>.</w:t>
-      </w:r>
-    </w:p>
-    <w:tbl>
-      <w:tblPr>
-        <w:tblW w:w="9738" w:type="dxa"/>
-        <w:jc w:val="left"/>
-        <w:tblInd w:w="0" w:type="dxa"/>
-        <w:tblLayout w:type="fixed"/>
-        <w:tblCellMar>
-          <w:top w:w="0" w:type="dxa"/>
-          <w:left w:w="108" w:type="dxa"/>
-          <w:bottom w:w="0" w:type="dxa"/>
-          <w:right w:w="108" w:type="dxa"/>
-        </w:tblCellMar>
-        <w:tblLook w:val="01e0" w:noVBand="0" w:noHBand="0" w:lastColumn="1" w:firstColumn="1" w:lastRow="1" w:firstRow="1"/>
-      </w:tblPr>
-      <w:tblGrid>
-        <w:gridCol w:w="1241"/>
-        <w:gridCol w:w="3828"/>
-        <w:gridCol w:w="1135"/>
-        <w:gridCol w:w="3533"/>
-      </w:tblGrid>
-      <w:tr>
-        <w:trPr>
-          <w:trHeight w:val="431" w:hRule="atLeast"/>
-        </w:trPr>
-        <w:tc>
-          <w:tcPr>
-            <w:tcW w:w="1241" w:type="dxa"/>
-            <w:tcBorders>
-              <w:top w:val="single" w:sz="4" w:space="0" w:color="000000"/>
-              <w:bottom w:val="single" w:sz="4" w:space="0" w:color="595959"/>
-            </w:tcBorders>
-            <w:shd w:color="auto" w:fill="99CCFF" w:val="clear"/>
-            <w:vAlign w:val="center"/>
-          </w:tcPr>
-          <w:p>
-            <w:pPr>
-              <w:pStyle w:val="PCTableText"/>
-              <w:widowControl w:val="false"/>
-              <w:spacing w:before="40" w:after="40"/>
-              <w:rPr/>
-            </w:pPr>
-            <w:r>
-              <w:rPr/>
-              <w:t>Document Reference</w:t>
-            </w:r>
-          </w:p>
-        </w:tc>
-        <w:tc>
-          <w:tcPr>
-            <w:tcW w:w="3828" w:type="dxa"/>
-            <w:tcBorders>
-              <w:top w:val="single" w:sz="4" w:space="0" w:color="000000"/>
-              <w:bottom w:val="single" w:sz="4" w:space="0" w:color="595959"/>
-            </w:tcBorders>
-            <w:shd w:color="auto" w:fill="99CCFF" w:val="clear"/>
-            <w:vAlign w:val="center"/>
-          </w:tcPr>
-          <w:p>
-            <w:pPr>
-              <w:pStyle w:val="PCTableText"/>
-              <w:widowControl w:val="false"/>
-              <w:spacing w:before="40" w:after="40"/>
-              <w:rPr/>
-            </w:pPr>
-            <w:r>
-              <w:rPr/>
-              <w:t>Document Title</w:t>
-            </w:r>
-          </w:p>
-        </w:tc>
-        <w:tc>
-          <w:tcPr>
-            <w:tcW w:w="1135" w:type="dxa"/>
-            <w:tcBorders>
-              <w:top w:val="single" w:sz="4" w:space="0" w:color="000000"/>
-              <w:bottom w:val="single" w:sz="4" w:space="0" w:color="595959"/>
-            </w:tcBorders>
-            <w:shd w:color="auto" w:fill="99CCFF" w:val="clear"/>
-            <w:vAlign w:val="center"/>
-          </w:tcPr>
-          <w:p>
-            <w:pPr>
-              <w:pStyle w:val="PCTableText"/>
-              <w:widowControl w:val="false"/>
-              <w:spacing w:before="40" w:after="40"/>
-              <w:rPr/>
-            </w:pPr>
-            <w:r>
-              <w:rPr/>
-              <w:t>Version</w:t>
-            </w:r>
-          </w:p>
-        </w:tc>
-        <w:tc>
-          <w:tcPr>
-            <w:tcW w:w="3533" w:type="dxa"/>
-            <w:tcBorders>
-              <w:top w:val="single" w:sz="4" w:space="0" w:color="000000"/>
-              <w:bottom w:val="single" w:sz="4" w:space="0" w:color="595959"/>
-            </w:tcBorders>
-            <w:shd w:color="auto" w:fill="99CCFF" w:val="clear"/>
-            <w:vAlign w:val="center"/>
-          </w:tcPr>
-          <w:p>
-            <w:pPr>
-              <w:pStyle w:val="PCTableText"/>
-              <w:widowControl w:val="false"/>
-              <w:spacing w:before="40" w:after="40"/>
-              <w:rPr/>
-            </w:pPr>
-            <w:r>
-              <w:rPr/>
-              <w:t>Filename</w:t>
-            </w:r>
-          </w:p>
-        </w:tc>
-      </w:tr>
-      <w:tr>
-        <w:trPr>
-          <w:trHeight w:val="431" w:hRule="atLeast"/>
-        </w:trPr>
-        <w:tc>
-          <w:tcPr>
-            <w:tcW w:w="1241" w:type="dxa"/>
-            <w:tcBorders>
-              <w:top w:val="single" w:sz="4" w:space="0" w:color="595959"/>
-              <w:bottom w:val="single" w:sz="4" w:space="0" w:color="595959"/>
-            </w:tcBorders>
-            <w:vAlign w:val="center"/>
-          </w:tcPr>
-          <w:p>
-            <w:pPr>
-              <w:pStyle w:val="PCTableText"/>
-              <w:widowControl w:val="false"/>
-              <w:spacing w:before="40" w:after="40"/>
-              <w:rPr/>
-            </w:pPr>
-            <w:r>
-              <w:rPr/>
-              <w:t>[1]</w:t>
-            </w:r>
-          </w:p>
-        </w:tc>
-        <w:tc>
-          <w:tcPr>
-            <w:tcW w:w="3828" w:type="dxa"/>
-            <w:tcBorders>
-              <w:top w:val="single" w:sz="4" w:space="0" w:color="595959"/>
-              <w:bottom w:val="single" w:sz="4" w:space="0" w:color="595959"/>
-            </w:tcBorders>
-            <w:vAlign w:val="center"/>
-          </w:tcPr>
-          <w:p>
-            <w:pPr>
-              <w:pStyle w:val="PCTableText"/>
-              <w:widowControl w:val="false"/>
-              <w:spacing w:before="40" w:after="40"/>
-              <w:rPr/>
-            </w:pPr>
-            <w:r>
-              <w:rPr/>
-              <w:t>[[ reference-doc-title ]]</w:t>
-            </w:r>
-          </w:p>
-        </w:tc>
-        <w:tc>
-          <w:tcPr>
-            <w:tcW w:w="1135" w:type="dxa"/>
-            <w:tcBorders>
-              <w:top w:val="single" w:sz="4" w:space="0" w:color="595959"/>
-              <w:bottom w:val="single" w:sz="4" w:space="0" w:color="595959"/>
-            </w:tcBorders>
-            <w:vAlign w:val="center"/>
-          </w:tcPr>
-          <w:p>
-            <w:pPr>
-              <w:pStyle w:val="PCTableText"/>
-              <w:widowControl w:val="false"/>
-              <w:spacing w:before="40" w:after="40"/>
-              <w:rPr/>
-            </w:pPr>
-            <w:r>
-              <w:rPr/>
-            </w:r>
-          </w:p>
-        </w:tc>
-        <w:tc>
-          <w:tcPr>
-            <w:tcW w:w="3533" w:type="dxa"/>
-            <w:tcBorders>
-              <w:top w:val="single" w:sz="4" w:space="0" w:color="595959"/>
-              <w:bottom w:val="single" w:sz="4" w:space="0" w:color="595959"/>
-            </w:tcBorders>
-            <w:vAlign w:val="center"/>
-          </w:tcPr>
-          <w:p>
-            <w:pPr>
-              <w:pStyle w:val="PCTableText"/>
-              <w:widowControl w:val="false"/>
-              <w:spacing w:before="40" w:after="40"/>
-              <w:rPr/>
-            </w:pPr>
-            <w:r>
-              <w:rPr/>
-              <w:t>[[ reference-doc-filename ]]</w:t>
-            </w:r>
-          </w:p>
-        </w:tc>
-      </w:tr>
-      <w:tr>
-        <w:trPr>
-          <w:trHeight w:val="431" w:hRule="atLeast"/>
-        </w:trPr>
-        <w:tc>
-          <w:tcPr>
-            <w:tcW w:w="1241" w:type="dxa"/>
-            <w:tcBorders>
-              <w:top w:val="single" w:sz="4" w:space="0" w:color="595959"/>
-              <w:bottom w:val="single" w:sz="4" w:space="0" w:color="595959"/>
-            </w:tcBorders>
-            <w:vAlign w:val="center"/>
-          </w:tcPr>
-          <w:p>
-            <w:pPr>
-              <w:pStyle w:val="PCTableText"/>
-              <w:widowControl w:val="false"/>
-              <w:spacing w:before="40" w:after="40"/>
-              <w:rPr/>
-            </w:pPr>
-            <w:r>
-              <w:rPr/>
-              <w:t>[2]</w:t>
-            </w:r>
-          </w:p>
-        </w:tc>
-        <w:tc>
-          <w:tcPr>
-            <w:tcW w:w="3828" w:type="dxa"/>
-            <w:tcBorders>
-              <w:top w:val="single" w:sz="4" w:space="0" w:color="595959"/>
-              <w:bottom w:val="single" w:sz="4" w:space="0" w:color="595959"/>
-            </w:tcBorders>
-            <w:vAlign w:val="center"/>
-          </w:tcPr>
-          <w:p>
-            <w:pPr>
-              <w:pStyle w:val="PCTableText"/>
-              <w:widowControl w:val="false"/>
-              <w:spacing w:before="40" w:after="40"/>
-              <w:rPr/>
-            </w:pPr>
-            <w:r>
-              <w:rPr/>
-            </w:r>
-          </w:p>
-        </w:tc>
-        <w:tc>
-          <w:tcPr>
-            <w:tcW w:w="1135" w:type="dxa"/>
-            <w:tcBorders>
-              <w:top w:val="single" w:sz="4" w:space="0" w:color="595959"/>
-              <w:bottom w:val="single" w:sz="4" w:space="0" w:color="595959"/>
-            </w:tcBorders>
-            <w:vAlign w:val="center"/>
-          </w:tcPr>
-          <w:p>
-            <w:pPr>
-              <w:pStyle w:val="PCTableText"/>
-              <w:widowControl w:val="false"/>
-              <w:spacing w:before="40" w:after="40"/>
-              <w:rPr/>
-            </w:pPr>
-            <w:r>
-              <w:rPr/>
-            </w:r>
-          </w:p>
-        </w:tc>
-        <w:tc>
-          <w:tcPr>
-            <w:tcW w:w="3533" w:type="dxa"/>
-            <w:tcBorders>
-              <w:top w:val="single" w:sz="4" w:space="0" w:color="595959"/>
-              <w:bottom w:val="single" w:sz="4" w:space="0" w:color="595959"/>
-            </w:tcBorders>
-            <w:vAlign w:val="center"/>
-          </w:tcPr>
-          <w:p>
-            <w:pPr>
-              <w:pStyle w:val="PCTableText"/>
-              <w:widowControl w:val="false"/>
-              <w:spacing w:before="40" w:after="40"/>
-              <w:rPr/>
-            </w:pPr>
-            <w:r>
-              <w:rPr/>
-            </w:r>
-          </w:p>
-        </w:tc>
-      </w:tr>
-      <w:tr>
-        <w:trPr>
-          <w:trHeight w:val="431" w:hRule="atLeast"/>
-        </w:trPr>
-        <w:tc>
-          <w:tcPr>
-            <w:tcW w:w="1241" w:type="dxa"/>
-            <w:tcBorders>
-              <w:top w:val="single" w:sz="4" w:space="0" w:color="595959"/>
-              <w:bottom w:val="single" w:sz="4" w:space="0" w:color="595959"/>
-            </w:tcBorders>
-            <w:vAlign w:val="center"/>
-          </w:tcPr>
-          <w:p>
-            <w:pPr>
-              <w:pStyle w:val="PCTableText"/>
-              <w:widowControl w:val="false"/>
-              <w:spacing w:before="40" w:after="40"/>
-              <w:rPr/>
-            </w:pPr>
-            <w:r>
-              <w:rPr/>
-              <w:t>[3]</w:t>
-            </w:r>
-          </w:p>
-        </w:tc>
-        <w:tc>
-          <w:tcPr>
-            <w:tcW w:w="3828" w:type="dxa"/>
-            <w:tcBorders>
-              <w:top w:val="single" w:sz="4" w:space="0" w:color="595959"/>
-              <w:bottom w:val="single" w:sz="4" w:space="0" w:color="595959"/>
-            </w:tcBorders>
-            <w:vAlign w:val="center"/>
-          </w:tcPr>
-          <w:p>
-            <w:pPr>
-              <w:pStyle w:val="PCTableText"/>
-              <w:widowControl w:val="false"/>
-              <w:spacing w:before="40" w:after="40"/>
-              <w:rPr/>
-            </w:pPr>
-            <w:r>
-              <w:rPr/>
-            </w:r>
-          </w:p>
-        </w:tc>
-        <w:tc>
-          <w:tcPr>
-            <w:tcW w:w="1135" w:type="dxa"/>
-            <w:tcBorders>
-              <w:top w:val="single" w:sz="4" w:space="0" w:color="595959"/>
-              <w:bottom w:val="single" w:sz="4" w:space="0" w:color="595959"/>
-            </w:tcBorders>
-            <w:vAlign w:val="center"/>
-          </w:tcPr>
-          <w:p>
-            <w:pPr>
-              <w:pStyle w:val="PCTableText"/>
-              <w:widowControl w:val="false"/>
-              <w:spacing w:before="40" w:after="40"/>
-              <w:rPr/>
-            </w:pPr>
-            <w:r>
-              <w:rPr/>
-            </w:r>
-          </w:p>
-        </w:tc>
-        <w:tc>
-          <w:tcPr>
-            <w:tcW w:w="3533" w:type="dxa"/>
-            <w:tcBorders>
-              <w:top w:val="single" w:sz="4" w:space="0" w:color="595959"/>
-              <w:bottom w:val="single" w:sz="4" w:space="0" w:color="595959"/>
-            </w:tcBorders>
-            <w:vAlign w:val="center"/>
-          </w:tcPr>
-          <w:p>
-            <w:pPr>
-              <w:pStyle w:val="PCTableText"/>
-              <w:widowControl w:val="false"/>
-              <w:spacing w:before="40" w:after="40"/>
-              <w:rPr/>
-            </w:pPr>
-            <w:r>
-              <w:rPr/>
-            </w:r>
-          </w:p>
-        </w:tc>
-      </w:tr>
-      <w:tr>
-        <w:trPr>
-          <w:trHeight w:val="431" w:hRule="atLeast"/>
-        </w:trPr>
-        <w:tc>
-          <w:tcPr>
-            <w:tcW w:w="1241" w:type="dxa"/>
-            <w:tcBorders>
-              <w:top w:val="single" w:sz="4" w:space="0" w:color="595959"/>
-              <w:bottom w:val="single" w:sz="4" w:space="0" w:color="595959"/>
-            </w:tcBorders>
-            <w:vAlign w:val="center"/>
-          </w:tcPr>
-          <w:p>
-            <w:pPr>
-              <w:pStyle w:val="PCTableText"/>
-              <w:widowControl w:val="false"/>
-              <w:spacing w:before="40" w:after="40"/>
-              <w:rPr/>
-            </w:pPr>
-            <w:r>
-              <w:rPr/>
-              <w:t>[4]</w:t>
-            </w:r>
-          </w:p>
-        </w:tc>
-        <w:tc>
-          <w:tcPr>
-            <w:tcW w:w="3828" w:type="dxa"/>
-            <w:tcBorders>
-              <w:top w:val="single" w:sz="4" w:space="0" w:color="595959"/>
-              <w:bottom w:val="single" w:sz="4" w:space="0" w:color="595959"/>
-            </w:tcBorders>
-            <w:vAlign w:val="center"/>
-          </w:tcPr>
-          <w:p>
-            <w:pPr>
-              <w:pStyle w:val="PCTableText"/>
-              <w:widowControl w:val="false"/>
-              <w:spacing w:before="40" w:after="40"/>
-              <w:rPr/>
-            </w:pPr>
-            <w:r>
-              <w:rPr/>
-            </w:r>
-          </w:p>
-        </w:tc>
-        <w:tc>
-          <w:tcPr>
-            <w:tcW w:w="1135" w:type="dxa"/>
-            <w:tcBorders>
-              <w:top w:val="single" w:sz="4" w:space="0" w:color="595959"/>
-              <w:bottom w:val="single" w:sz="4" w:space="0" w:color="595959"/>
-            </w:tcBorders>
-            <w:vAlign w:val="center"/>
-          </w:tcPr>
-          <w:p>
-            <w:pPr>
-              <w:pStyle w:val="PCTableText"/>
-              <w:widowControl w:val="false"/>
-              <w:spacing w:before="40" w:after="40"/>
-              <w:rPr/>
-            </w:pPr>
-            <w:r>
-              <w:rPr/>
-            </w:r>
-          </w:p>
-        </w:tc>
-        <w:tc>
-          <w:tcPr>
-            <w:tcW w:w="3533" w:type="dxa"/>
-            <w:tcBorders>
-              <w:top w:val="single" w:sz="4" w:space="0" w:color="595959"/>
-              <w:bottom w:val="single" w:sz="4" w:space="0" w:color="595959"/>
-            </w:tcBorders>
-            <w:vAlign w:val="center"/>
-          </w:tcPr>
-          <w:p>
-            <w:pPr>
-              <w:pStyle w:val="PCTableText"/>
-              <w:widowControl w:val="false"/>
-              <w:spacing w:before="40" w:after="40"/>
-              <w:rPr/>
-            </w:pPr>
-            <w:r>
-              <w:rPr/>
-            </w:r>
-          </w:p>
-        </w:tc>
-      </w:tr>
-      <w:tr>
-        <w:trPr>
-          <w:trHeight w:val="431" w:hRule="atLeast"/>
-        </w:trPr>
-        <w:tc>
-          <w:tcPr>
-            <w:tcW w:w="1241" w:type="dxa"/>
-            <w:tcBorders>
-              <w:top w:val="single" w:sz="4" w:space="0" w:color="595959"/>
-              <w:bottom w:val="single" w:sz="4" w:space="0" w:color="595959"/>
-            </w:tcBorders>
-            <w:vAlign w:val="center"/>
-          </w:tcPr>
-          <w:p>
-            <w:pPr>
-              <w:pStyle w:val="PCTableText"/>
-              <w:widowControl w:val="false"/>
-              <w:spacing w:before="40" w:after="40"/>
-              <w:rPr/>
-            </w:pPr>
-            <w:r>
-              <w:rPr/>
-              <w:t>[5]</w:t>
-            </w:r>
-          </w:p>
-        </w:tc>
-        <w:tc>
-          <w:tcPr>
-            <w:tcW w:w="3828" w:type="dxa"/>
-            <w:tcBorders>
-              <w:top w:val="single" w:sz="4" w:space="0" w:color="595959"/>
-              <w:bottom w:val="single" w:sz="4" w:space="0" w:color="595959"/>
-            </w:tcBorders>
-            <w:vAlign w:val="center"/>
-          </w:tcPr>
-          <w:p>
-            <w:pPr>
-              <w:pStyle w:val="PCTableText"/>
-              <w:widowControl w:val="false"/>
-              <w:spacing w:before="40" w:after="40"/>
-              <w:rPr/>
-            </w:pPr>
-            <w:r>
-              <w:rPr/>
-            </w:r>
-          </w:p>
-        </w:tc>
-        <w:tc>
-          <w:tcPr>
-            <w:tcW w:w="1135" w:type="dxa"/>
-            <w:tcBorders>
-              <w:top w:val="single" w:sz="4" w:space="0" w:color="595959"/>
-              <w:bottom w:val="single" w:sz="4" w:space="0" w:color="595959"/>
-            </w:tcBorders>
-            <w:vAlign w:val="center"/>
-          </w:tcPr>
-          <w:p>
-            <w:pPr>
-              <w:pStyle w:val="PCTableText"/>
-              <w:widowControl w:val="false"/>
-              <w:spacing w:before="40" w:after="40"/>
-              <w:rPr/>
-            </w:pPr>
-            <w:r>
-              <w:rPr/>
-            </w:r>
-          </w:p>
-        </w:tc>
-        <w:tc>
-          <w:tcPr>
-            <w:tcW w:w="3533" w:type="dxa"/>
-            <w:tcBorders>
-              <w:top w:val="single" w:sz="4" w:space="0" w:color="595959"/>
-              <w:bottom w:val="single" w:sz="4" w:space="0" w:color="595959"/>
-            </w:tcBorders>
-            <w:vAlign w:val="center"/>
-          </w:tcPr>
-          <w:p>
-            <w:pPr>
-              <w:pStyle w:val="PCTableText"/>
-              <w:widowControl w:val="false"/>
-              <w:spacing w:before="40" w:after="40"/>
-              <w:rPr/>
-            </w:pPr>
-            <w:r>
-              <w:rPr/>
-            </w:r>
-          </w:p>
-        </w:tc>
-      </w:tr>
-      <w:tr>
-        <w:trPr>
-          <w:trHeight w:val="431" w:hRule="atLeast"/>
-        </w:trPr>
-        <w:tc>
-          <w:tcPr>
-            <w:tcW w:w="1241" w:type="dxa"/>
-            <w:tcBorders>
-              <w:top w:val="single" w:sz="4" w:space="0" w:color="595959"/>
-              <w:bottom w:val="single" w:sz="4" w:space="0" w:color="595959"/>
-            </w:tcBorders>
-            <w:vAlign w:val="center"/>
-          </w:tcPr>
-          <w:p>
-            <w:pPr>
-              <w:pStyle w:val="PCTableText"/>
-              <w:widowControl w:val="false"/>
-              <w:spacing w:before="40" w:after="40"/>
-              <w:rPr/>
-            </w:pPr>
-            <w:r>
-              <w:rPr/>
-              <w:t>[6]</w:t>
-            </w:r>
-          </w:p>
-        </w:tc>
-        <w:tc>
-          <w:tcPr>
-            <w:tcW w:w="3828" w:type="dxa"/>
-            <w:tcBorders>
-              <w:top w:val="single" w:sz="4" w:space="0" w:color="595959"/>
-              <w:bottom w:val="single" w:sz="4" w:space="0" w:color="595959"/>
-            </w:tcBorders>
-            <w:vAlign w:val="center"/>
-          </w:tcPr>
-          <w:p>
-            <w:pPr>
-              <w:pStyle w:val="PCTableText"/>
-              <w:widowControl w:val="false"/>
-              <w:spacing w:before="40" w:after="40"/>
-              <w:rPr/>
-            </w:pPr>
-            <w:r>
-              <w:rPr/>
-            </w:r>
-          </w:p>
-        </w:tc>
-        <w:tc>
-          <w:tcPr>
-            <w:tcW w:w="1135" w:type="dxa"/>
-            <w:tcBorders>
-              <w:top w:val="single" w:sz="4" w:space="0" w:color="595959"/>
-              <w:bottom w:val="single" w:sz="4" w:space="0" w:color="595959"/>
-            </w:tcBorders>
-            <w:vAlign w:val="center"/>
-          </w:tcPr>
-          <w:p>
-            <w:pPr>
-              <w:pStyle w:val="PCTableText"/>
-              <w:widowControl w:val="false"/>
-              <w:spacing w:before="40" w:after="40"/>
-              <w:rPr/>
-            </w:pPr>
-            <w:r>
-              <w:rPr/>
-            </w:r>
-          </w:p>
-        </w:tc>
-        <w:tc>
-          <w:tcPr>
-            <w:tcW w:w="3533" w:type="dxa"/>
-            <w:tcBorders>
-              <w:top w:val="single" w:sz="4" w:space="0" w:color="595959"/>
-              <w:bottom w:val="single" w:sz="4" w:space="0" w:color="595959"/>
-            </w:tcBorders>
-            <w:vAlign w:val="center"/>
-          </w:tcPr>
-          <w:p>
-            <w:pPr>
-              <w:pStyle w:val="PCTableText"/>
-              <w:widowControl w:val="false"/>
-              <w:spacing w:before="40" w:after="40"/>
-              <w:rPr/>
-            </w:pPr>
-            <w:r>
-              <w:rPr/>
-            </w:r>
-          </w:p>
-        </w:tc>
-      </w:tr>
-      <w:tr>
-        <w:trPr>
-          <w:trHeight w:val="431" w:hRule="atLeast"/>
-        </w:trPr>
-        <w:tc>
-          <w:tcPr>
-            <w:tcW w:w="1241" w:type="dxa"/>
-            <w:tcBorders>
-              <w:top w:val="single" w:sz="4" w:space="0" w:color="595959"/>
-              <w:bottom w:val="single" w:sz="4" w:space="0" w:color="595959"/>
-            </w:tcBorders>
-            <w:vAlign w:val="center"/>
-          </w:tcPr>
-          <w:p>
-            <w:pPr>
-              <w:pStyle w:val="PCTableText"/>
-              <w:widowControl w:val="false"/>
-              <w:spacing w:before="40" w:after="40"/>
-              <w:rPr/>
-            </w:pPr>
-            <w:r>
-              <w:rPr/>
-              <w:t>[7]</w:t>
-            </w:r>
-          </w:p>
-        </w:tc>
-        <w:tc>
-          <w:tcPr>
-            <w:tcW w:w="3828" w:type="dxa"/>
-            <w:tcBorders>
-              <w:top w:val="single" w:sz="4" w:space="0" w:color="595959"/>
-              <w:bottom w:val="single" w:sz="4" w:space="0" w:color="595959"/>
-            </w:tcBorders>
-            <w:vAlign w:val="center"/>
-          </w:tcPr>
-          <w:p>
-            <w:pPr>
-              <w:pStyle w:val="PCTableText"/>
-              <w:widowControl w:val="false"/>
-              <w:spacing w:before="40" w:after="40"/>
-              <w:rPr/>
-            </w:pPr>
-            <w:r>
-              <w:rPr/>
-            </w:r>
-          </w:p>
-        </w:tc>
-        <w:tc>
-          <w:tcPr>
-            <w:tcW w:w="1135" w:type="dxa"/>
-            <w:tcBorders>
-              <w:top w:val="single" w:sz="4" w:space="0" w:color="595959"/>
-              <w:bottom w:val="single" w:sz="4" w:space="0" w:color="595959"/>
-            </w:tcBorders>
-            <w:vAlign w:val="center"/>
-          </w:tcPr>
-          <w:p>
-            <w:pPr>
-              <w:pStyle w:val="PCTableText"/>
-              <w:widowControl w:val="false"/>
-              <w:spacing w:before="40" w:after="40"/>
-              <w:rPr/>
-            </w:pPr>
-            <w:r>
-              <w:rPr/>
-            </w:r>
-          </w:p>
-        </w:tc>
-        <w:tc>
-          <w:tcPr>
-            <w:tcW w:w="3533" w:type="dxa"/>
-            <w:tcBorders>
-              <w:top w:val="single" w:sz="4" w:space="0" w:color="595959"/>
-              <w:bottom w:val="single" w:sz="4" w:space="0" w:color="595959"/>
-            </w:tcBorders>
-            <w:vAlign w:val="center"/>
-          </w:tcPr>
-          <w:p>
-            <w:pPr>
-              <w:pStyle w:val="PCTableText"/>
-              <w:widowControl w:val="false"/>
-              <w:spacing w:before="40" w:after="40"/>
-              <w:rPr/>
-            </w:pPr>
-            <w:r>
-              <w:rPr/>
-            </w:r>
-          </w:p>
-        </w:tc>
-      </w:tr>
-      <w:tr>
-        <w:trPr>
-          <w:trHeight w:val="431" w:hRule="atLeast"/>
-        </w:trPr>
-        <w:tc>
-          <w:tcPr>
-            <w:tcW w:w="1241" w:type="dxa"/>
-            <w:tcBorders>
-              <w:top w:val="single" w:sz="4" w:space="0" w:color="595959"/>
-              <w:bottom w:val="single" w:sz="4" w:space="0" w:color="595959"/>
-            </w:tcBorders>
-            <w:vAlign w:val="center"/>
-          </w:tcPr>
-          <w:p>
-            <w:pPr>
-              <w:pStyle w:val="PCTableText"/>
-              <w:widowControl w:val="false"/>
-              <w:spacing w:before="40" w:after="40"/>
-              <w:rPr/>
-            </w:pPr>
-            <w:r>
-              <w:rPr/>
-              <w:t>[8]</w:t>
-            </w:r>
-          </w:p>
-        </w:tc>
-        <w:tc>
-          <w:tcPr>
-            <w:tcW w:w="3828" w:type="dxa"/>
-            <w:tcBorders>
-              <w:top w:val="single" w:sz="4" w:space="0" w:color="595959"/>
-              <w:bottom w:val="single" w:sz="4" w:space="0" w:color="595959"/>
-            </w:tcBorders>
-            <w:vAlign w:val="center"/>
-          </w:tcPr>
-          <w:p>
-            <w:pPr>
-              <w:pStyle w:val="PCTableText"/>
-              <w:widowControl w:val="false"/>
-              <w:spacing w:before="40" w:after="40"/>
-              <w:rPr/>
-            </w:pPr>
-            <w:r>
-              <w:rPr/>
-            </w:r>
-          </w:p>
-        </w:tc>
-        <w:tc>
-          <w:tcPr>
-            <w:tcW w:w="1135" w:type="dxa"/>
-            <w:tcBorders>
-              <w:top w:val="single" w:sz="4" w:space="0" w:color="595959"/>
-              <w:bottom w:val="single" w:sz="4" w:space="0" w:color="595959"/>
-            </w:tcBorders>
-            <w:vAlign w:val="center"/>
-          </w:tcPr>
-          <w:p>
-            <w:pPr>
-              <w:pStyle w:val="PCTableText"/>
-              <w:widowControl w:val="false"/>
-              <w:spacing w:before="40" w:after="40"/>
-              <w:rPr/>
-            </w:pPr>
-            <w:r>
-              <w:rPr/>
-            </w:r>
-          </w:p>
-        </w:tc>
-        <w:tc>
-          <w:tcPr>
-            <w:tcW w:w="3533" w:type="dxa"/>
-            <w:tcBorders>
-              <w:top w:val="single" w:sz="4" w:space="0" w:color="595959"/>
-              <w:bottom w:val="single" w:sz="4" w:space="0" w:color="595959"/>
-            </w:tcBorders>
-            <w:vAlign w:val="center"/>
-          </w:tcPr>
-          <w:p>
-            <w:pPr>
-              <w:pStyle w:val="PCTableText"/>
-              <w:widowControl w:val="false"/>
-              <w:spacing w:before="40" w:after="40"/>
-              <w:rPr/>
-            </w:pPr>
-            <w:r>
-              <w:rPr/>
-            </w:r>
-          </w:p>
-        </w:tc>
-      </w:tr>
-    </w:tbl>
-    <w:p>
-      <w:pPr>
-        <w:pStyle w:val="NoSpacing"/>
-        <w:rPr/>
-      </w:pPr>
-      <w:bookmarkStart w:id="9" w:name="_Toc65573252"/>
-      <w:bookmarkStart w:id="10" w:name="_Toc63361692"/>
-      <w:bookmarkStart w:id="11" w:name="_Toc360459605"/>
-      <w:bookmarkStart w:id="12" w:name="_Ref257818125"/>
-      <w:r>
-        <w:rPr/>
-        <w:t xml:space="preserve">Table </w:t>
-      </w:r>
-      <w:r>
-        <w:rPr/>
-        <w:fldChar w:fldCharType="begin"/>
-      </w:r>
-      <w:r>
-        <w:rPr/>
-        <w:instrText> SEQ Table \* ARABIC </w:instrText>
-      </w:r>
-      <w:r>
-        <w:rPr/>
-        <w:fldChar w:fldCharType="separate"/>
-      </w:r>
-      <w:r>
-        <w:rPr/>
-        <w:t>1</w:t>
-      </w:r>
-      <w:r>
-        <w:rPr/>
-        <w:fldChar w:fldCharType="end"/>
-      </w:r>
-      <w:bookmarkEnd w:id="12"/>
-      <w:r>
-        <w:rPr/>
-        <w:t>: Document references</w:t>
-      </w:r>
-      <w:bookmarkEnd w:id="9"/>
-      <w:bookmarkEnd w:id="10"/>
-      <w:bookmarkEnd w:id="11"/>
-    </w:p>
-    <w:p>
-      <w:pPr>
-        <w:pStyle w:val="PCTaskList"/>
-        <w:rPr>
-          <w:rStyle w:val="InternetLink"/>
-          <w:rFonts w:cs="Arial"/>
-          <w:color w:val="auto"/>
-          <w:u w:val="none"/>
-        </w:rPr>
-      </w:pPr>
-      <w:r>
-        <w:rPr>
-          <w:rFonts w:cs="Arial"/>
-          <w:color w:val="auto"/>
-          <w:u w:val="none"/>
-        </w:rPr>
-      </w:r>
-      <w:bookmarkStart w:id="13" w:name="_GoBack"/>
-      <w:bookmarkStart w:id="14" w:name="_GoBack"/>
-      <w:bookmarkEnd w:id="14"/>
-    </w:p>
-    <w:p>
-      <w:pPr>
-        <w:pStyle w:val="Normal"/>
-        <w:rPr/>
-      </w:pPr>
-      <w:r>
-        <w:rPr/>
-      </w:r>
-      <w:r>
-        <w:br w:type="page"/>
-      </w:r>
-    </w:p>
-    <w:p>
-      <w:pPr>
-        <w:pStyle w:val="Heading1"/>
-        <w:rPr/>
-      </w:pPr>
-      <w:bookmarkStart w:id="15" w:name="__RefHeading___Toc2152_1345789263"/>
-      <w:bookmarkStart w:id="16" w:name="_Toc1634293116079529797777452"/>
-      <w:bookmarkEnd w:id="15"/>
-      <w:r>
-        <w:rPr/>
-        <w:t xml:space="preserve">puzzles-cloud  </w:t>
-      </w:r>
-      <w:bookmarkEnd w:id="16"/>
-    </w:p>
-    <w:p>
-      <w:pPr>
-        <w:pStyle w:val="Heading2"/>
-        <w:rPr/>
-      </w:pPr>
-      <w:bookmarkStart w:id="17" w:name="__RefHeading___Toc2154_1345789263"/>
-      <w:bookmarkStart w:id="18" w:name="_Toc16342931161151906603622271"/>
-      <w:bookmarkEnd w:id="17"/>
-      <w:r>
-        <w:rPr/>
-        <w:t xml:space="preserve">mnogo je dobro  </w:t>
-      </w:r>
-      <w:bookmarkEnd w:id="18"/>
       <w:r>
         <w:br w:type="page"/>
       </w:r>
@@ -2587,65 +906,11 @@
       </w:pPr>
       <w:r>
         <w:rPr/>
-      </w:r>
-    </w:p>
-    <w:p>
-      <w:pPr>
-        <w:pStyle w:val="Normal"/>
-        <w:rPr/>
-      </w:pPr>
-      <w:r>
-        <w:rPr/>
-      </w:r>
-    </w:p>
-    <w:p>
-      <w:pPr>
-        <w:pStyle w:val="Normal"/>
-        <w:rPr/>
-      </w:pPr>
-      <w:r>
-        <w:rPr/>
-      </w:r>
-    </w:p>
-    <w:p>
-      <w:pPr>
-        <w:pStyle w:val="Normal"/>
-        <w:rPr/>
-      </w:pPr>
-      <w:r>
-        <w:rPr/>
-      </w:r>
-    </w:p>
-    <w:p>
-      <w:pPr>
-        <w:pStyle w:val="Normal"/>
-        <w:rPr/>
-      </w:pPr>
-      <w:r>
-        <w:rPr/>
-      </w:r>
-    </w:p>
-    <w:p>
-      <w:pPr>
-        <w:pStyle w:val="Normal"/>
-        <w:rPr/>
-      </w:pPr>
-      <w:r>
-        <w:rPr/>
-      </w:r>
-    </w:p>
-    <w:p>
-      <w:pPr>
-        <w:pStyle w:val="Caption1"/>
-        <w:rPr/>
-      </w:pPr>
-      <w:r>
-        <w:rPr/>
         <w:drawing>
           <wp:inline distT="0" distB="0" distL="0" distR="0">
-            <wp:extent cx="5727700" cy="1882140"/>
+            <wp:extent cx="2383790" cy="2383790"/>
             <wp:effectExtent l="0" t="0" r="0" b="0"/>
-            <wp:docPr id="1" name="Picture 3" descr="C:\puzzles-cloud-docs-site\images\logo.png"/>
+            <wp:docPr id="3" name="Picture 9" descr=""/>
             <wp:cNvGraphicFramePr>
               <a:graphicFrameLocks xmlns:a="http://schemas.openxmlformats.org/drawingml/2006/main" noChangeAspect="1"/>
             </wp:cNvGraphicFramePr>
@@ -2653,7 +918,7 @@
               <a:graphicData uri="http://schemas.openxmlformats.org/drawingml/2006/picture">
                 <pic:pic xmlns:pic="http://schemas.openxmlformats.org/drawingml/2006/picture">
                   <pic:nvPicPr>
-                    <pic:cNvPr id="1" name="Picture 3" descr="C:\puzzles-cloud-docs-site\images\logo.png"/>
+                    <pic:cNvPr id="3" name="Picture 9" descr=""/>
                     <pic:cNvPicPr>
                       <a:picLocks noChangeAspect="1" noChangeArrowheads="1"/>
                     </pic:cNvPicPr>
@@ -2667,7 +932,7 @@
                   <pic:spPr bwMode="auto">
                     <a:xfrm>
                       <a:off x="0" y="0"/>
-                      <a:ext cx="5727700" cy="1882140"/>
+                      <a:ext cx="2383790" cy="2383790"/>
                     </a:xfrm>
                     <a:prstGeom prst="rect">
                       <a:avLst/>
@@ -2682,15 +947,103 @@
     </w:p>
     <w:p>
       <w:pPr>
-        <w:pStyle w:val="PCFigureCaption"/>
-        <w:rPr/>
-      </w:pPr>
-      <w:bookmarkStart w:id="19" w:name="_Toc16342931162953291981752110"/>
-      <w:r>
-        <w:rPr/>
-        <w:t>Figure 1: Last Page</w:t>
-      </w:r>
-      <w:bookmarkEnd w:id="19"/>
+        <w:pStyle w:val="Normal"/>
+        <w:rPr/>
+      </w:pPr>
+      <w:r>
+        <w:rPr/>
+      </w:r>
+    </w:p>
+    <w:p>
+      <w:pPr>
+        <w:pStyle w:val="Normal"/>
+        <w:rPr/>
+      </w:pPr>
+      <w:r>
+        <w:rPr/>
+      </w:r>
+    </w:p>
+    <w:p>
+      <w:pPr>
+        <w:pStyle w:val="Normal"/>
+        <w:rPr/>
+      </w:pPr>
+      <w:r>
+        <w:rPr/>
+      </w:r>
+    </w:p>
+    <w:p>
+      <w:pPr>
+        <w:pStyle w:val="Normal"/>
+        <w:rPr/>
+      </w:pPr>
+      <w:r>
+        <w:rPr/>
+        <w:drawing>
+          <wp:inline distT="0" distB="0" distL="0" distR="0">
+            <wp:extent cx="5241290" cy="791845"/>
+            <wp:effectExtent l="0" t="0" r="0" b="0"/>
+            <wp:docPr id="4" name="Picture 8" descr=""/>
+            <wp:cNvGraphicFramePr>
+              <a:graphicFrameLocks xmlns:a="http://schemas.openxmlformats.org/drawingml/2006/main" noChangeAspect="1"/>
+            </wp:cNvGraphicFramePr>
+            <a:graphic xmlns:a="http://schemas.openxmlformats.org/drawingml/2006/main">
+              <a:graphicData uri="http://schemas.openxmlformats.org/drawingml/2006/picture">
+                <pic:pic xmlns:pic="http://schemas.openxmlformats.org/drawingml/2006/picture">
+                  <pic:nvPicPr>
+                    <pic:cNvPr id="4" name="Picture 8" descr=""/>
+                    <pic:cNvPicPr>
+                      <a:picLocks noChangeAspect="1" noChangeArrowheads="1"/>
+                    </pic:cNvPicPr>
+                  </pic:nvPicPr>
+                  <pic:blipFill>
+                    <a:blip r:embed="rId3"/>
+                    <a:stretch>
+                      <a:fillRect/>
+                    </a:stretch>
+                  </pic:blipFill>
+                  <pic:spPr bwMode="auto">
+                    <a:xfrm>
+                      <a:off x="0" y="0"/>
+                      <a:ext cx="5241290" cy="791845"/>
+                    </a:xfrm>
+                    <a:prstGeom prst="rect">
+                      <a:avLst/>
+                    </a:prstGeom>
+                  </pic:spPr>
+                </pic:pic>
+              </a:graphicData>
+            </a:graphic>
+          </wp:inline>
+        </w:drawing>
+      </w:r>
+    </w:p>
+    <w:p>
+      <w:pPr>
+        <w:pStyle w:val="Normal"/>
+        <w:rPr/>
+      </w:pPr>
+      <w:r>
+        <w:rPr/>
+      </w:r>
+    </w:p>
+    <w:p>
+      <w:pPr>
+        <w:pStyle w:val="Normal"/>
+        <w:rPr/>
+      </w:pPr>
+      <w:r>
+        <w:rPr/>
+      </w:r>
+    </w:p>
+    <w:p>
+      <w:pPr>
+        <w:pStyle w:val="Caption1"/>
+        <w:rPr/>
+      </w:pPr>
+      <w:r>
+        <w:rPr/>
+      </w:r>
     </w:p>
     <w:p>
       <w:pPr>
@@ -2738,8 +1091,8 @@
       </w:r>
     </w:p>
     <w:sectPr>
-      <w:headerReference w:type="default" r:id="rId3"/>
-      <w:footerReference w:type="default" r:id="rId4"/>
+      <w:headerReference w:type="default" r:id="rId4"/>
+      <w:footerReference w:type="default" r:id="rId5"/>
       <w:type w:val="nextPage"/>
       <w:pgSz w:w="11906" w:h="16820"/>
       <w:pgMar w:left="1440" w:right="1440" w:header="708" w:top="1440" w:footer="708" w:bottom="1440" w:gutter="0"/>
@@ -2764,7 +1117,7 @@
       <mc:AlternateContent>
         <mc:Choice Requires="wps">
           <w:drawing>
-            <wp:anchor behindDoc="1" distT="0" distB="0" distL="0" distR="0" simplePos="0" locked="0" layoutInCell="0" allowOverlap="1" relativeHeight="31" wp14:anchorId="4ECAF2DE">
+            <wp:anchor behindDoc="1" distT="0" distB="0" distL="0" distR="0" simplePos="0" locked="0" layoutInCell="0" allowOverlap="1" relativeHeight="14" wp14:anchorId="4ECAF2DE">
               <wp:simplePos x="0" y="0"/>
               <wp:positionH relativeFrom="page">
                 <wp:posOffset>699135</wp:posOffset>
@@ -2835,7 +1188,7 @@
                               <w:sz w:val="16"/>
                               <w:szCs w:val="16"/>
                             </w:rPr>
-                            <w:t>6</w:t>
+                            <w:t>5</w:t>
                           </w:r>
                           <w:r>
                             <w:rPr>
@@ -2906,7 +1259,7 @@
                         <w:sz w:val="16"/>
                         <w:szCs w:val="16"/>
                       </w:rPr>
-                      <w:t>6</w:t>
+                      <w:t>5</w:t>
                     </w:r>
                     <w:r>
                       <w:rPr>
@@ -2950,162 +1303,6 @@
       <w:rPr/>
     </w:pPr>
     <w:r>
-      <mc:AlternateContent>
-        <mc:Choice Requires="wps">
-          <w:drawing>
-            <wp:anchor behindDoc="1" distT="0" distB="0" distL="0" distR="0" simplePos="0" locked="0" layoutInCell="0" allowOverlap="1" relativeHeight="19" wp14:anchorId="45DE7700">
-              <wp:simplePos x="0" y="0"/>
-              <wp:positionH relativeFrom="column">
-                <wp:posOffset>4284345</wp:posOffset>
-              </wp:positionH>
-              <wp:positionV relativeFrom="paragraph">
-                <wp:posOffset>126365</wp:posOffset>
-              </wp:positionV>
-              <wp:extent cx="2054225" cy="341630"/>
-              <wp:effectExtent l="0" t="0" r="0" b="0"/>
-              <wp:wrapNone/>
-              <wp:docPr id="2" name="Text Box 1"/>
-              <a:graphic xmlns:a="http://schemas.openxmlformats.org/drawingml/2006/main">
-                <a:graphicData uri="http://schemas.microsoft.com/office/word/2010/wordprocessingShape">
-                  <wps:wsp>
-                    <wps:cNvSpPr/>
-                    <wps:spPr>
-                      <a:xfrm>
-                        <a:off x="0" y="0"/>
-                        <a:ext cx="2053440" cy="340920"/>
-                      </a:xfrm>
-                      <a:prstGeom prst="rect">
-                        <a:avLst/>
-                      </a:prstGeom>
-                      <a:noFill/>
-                      <a:ln w="0">
-                        <a:noFill/>
-                      </a:ln>
-                    </wps:spPr>
-                    <wps:style>
-                      <a:lnRef idx="0"/>
-                      <a:fillRef idx="0"/>
-                      <a:effectRef idx="0"/>
-                      <a:fontRef idx="minor"/>
-                    </wps:style>
-                    <wps:txbx>
-                      <w:txbxContent>
-                        <w:p>
-                          <w:pPr>
-                            <w:pStyle w:val="Header"/>
-                            <w:tabs>
-                              <w:tab w:val="clear" w:pos="4680"/>
-                              <w:tab w:val="clear" w:pos="9360"/>
-                              <w:tab w:val="left" w:pos="5867" w:leader="none"/>
-                            </w:tabs>
-                            <w:rPr/>
-                          </w:pPr>
-                          <w:r>
-                            <w:rPr/>
-                            <w:t>We enable docx-as-code</w:t>
-                          </w:r>
-                        </w:p>
-                        <w:p>
-                          <w:pPr>
-                            <w:pStyle w:val="FrameContents"/>
-                            <w:rPr/>
-                          </w:pPr>
-                          <w:r>
-                            <w:rPr/>
-                          </w:r>
-                        </w:p>
-                      </w:txbxContent>
-                    </wps:txbx>
-                    <wps:bodyPr>
-                      <a:prstTxWarp prst="textNoShape"/>
-                      <a:noAutofit/>
-                    </wps:bodyPr>
-                  </wps:wsp>
-                </a:graphicData>
-              </a:graphic>
-            </wp:anchor>
-          </w:drawing>
-        </mc:Choice>
-        <mc:Fallback>
-          <w:pict>
-            <v:rect id="shape_0" ID="Text Box 1" path="m0,0l-2147483645,0l-2147483645,-2147483646l0,-2147483646xe" stroked="f" style="position:absolute;margin-left:337.35pt;margin-top:9.95pt;width:161.65pt;height:26.8pt;mso-wrap-style:square;v-text-anchor:top" wp14:anchorId="45DE7700">
-              <v:fill o:detectmouseclick="t" on="false"/>
-              <v:stroke color="#3465a4" joinstyle="round" endcap="flat"/>
-              <v:textbox>
-                <w:txbxContent>
-                  <w:p>
-                    <w:pPr>
-                      <w:pStyle w:val="Header"/>
-                      <w:tabs>
-                        <w:tab w:val="clear" w:pos="4680"/>
-                        <w:tab w:val="clear" w:pos="9360"/>
-                        <w:tab w:val="left" w:pos="5867" w:leader="none"/>
-                      </w:tabs>
-                      <w:rPr/>
-                    </w:pPr>
-                    <w:r>
-                      <w:rPr/>
-                      <w:t>We enable docx-as-code</w:t>
-                    </w:r>
-                  </w:p>
-                  <w:p>
-                    <w:pPr>
-                      <w:pStyle w:val="FrameContents"/>
-                      <w:rPr/>
-                    </w:pPr>
-                    <w:r>
-                      <w:rPr/>
-                    </w:r>
-                  </w:p>
-                </w:txbxContent>
-              </v:textbox>
-              <w10:wrap type="none"/>
-            </v:rect>
-          </w:pict>
-        </mc:Fallback>
-      </mc:AlternateContent>
-    </w:r>
-    <w:r>
-      <w:rPr/>
-      <w:drawing>
-        <wp:inline distT="0" distB="0" distL="0" distR="0">
-          <wp:extent cx="565785" cy="481965"/>
-          <wp:effectExtent l="0" t="0" r="0" b="0"/>
-          <wp:docPr id="4" name="Picture 1" descr="C:\puzzles-cloud-docs-site\images\icon_logo.png"/>
-          <wp:cNvGraphicFramePr>
-            <a:graphicFrameLocks xmlns:a="http://schemas.openxmlformats.org/drawingml/2006/main" noChangeAspect="1"/>
-          </wp:cNvGraphicFramePr>
-          <a:graphic xmlns:a="http://schemas.openxmlformats.org/drawingml/2006/main">
-            <a:graphicData uri="http://schemas.openxmlformats.org/drawingml/2006/picture">
-              <pic:pic xmlns:pic="http://schemas.openxmlformats.org/drawingml/2006/picture">
-                <pic:nvPicPr>
-                  <pic:cNvPr id="4" name="Picture 1" descr="C:\puzzles-cloud-docs-site\images\icon_logo.png"/>
-                  <pic:cNvPicPr>
-                    <a:picLocks noChangeAspect="1" noChangeArrowheads="1"/>
-                  </pic:cNvPicPr>
-                </pic:nvPicPr>
-                <pic:blipFill>
-                  <a:blip r:embed="rId1"/>
-                  <a:stretch>
-                    <a:fillRect/>
-                  </a:stretch>
-                </pic:blipFill>
-                <pic:spPr bwMode="auto">
-                  <a:xfrm>
-                    <a:off x="0" y="0"/>
-                    <a:ext cx="565785" cy="481965"/>
-                  </a:xfrm>
-                  <a:prstGeom prst="rect">
-                    <a:avLst/>
-                  </a:prstGeom>
-                </pic:spPr>
-              </pic:pic>
-            </a:graphicData>
-          </a:graphic>
-        </wp:inline>
-      </w:drawing>
-    </w:r>
-    <w:r>
       <w:rPr/>
       <w:tab/>
     </w:r>
@@ -3690,7 +1887,7 @@
       </w:pPr>
     </w:pPrDefault>
   </w:docDefaults>
-  <w:latentStyles w:defLockedState="0" w:defUIPriority="99" w:defSemiHidden="0" w:defUnhideWhenUsed="0" w:defQFormat="0" w:count="371">
+  <w:latentStyles w:defLockedState="0" w:defUIPriority="99" w:defSemiHidden="0" w:defUnhideWhenUsed="0" w:defQFormat="0" w:count="376">
     <w:lsdException w:name="Normal" w:uiPriority="0" w:qFormat="1"/>
     <w:lsdException w:name="heading 1" w:qFormat="1"/>
     <w:lsdException w:name="heading 2" w:semiHidden="1" w:unhideWhenUsed="1" w:qFormat="1"/>
@@ -3795,7 +1992,6 @@
     <w:lsdException w:name="HTML Sample" w:semiHidden="1" w:unhideWhenUsed="1"/>
     <w:lsdException w:name="HTML Typewriter" w:semiHidden="1" w:unhideWhenUsed="1"/>
     <w:lsdException w:name="HTML Variable" w:semiHidden="1" w:unhideWhenUsed="1"/>
-    <w:lsdException w:name="Normal Table" w:semiHidden="1" w:unhideWhenUsed="1"/>
     <w:lsdException w:name="annotation subject" w:semiHidden="1" w:unhideWhenUsed="1"/>
     <w:lsdException w:name="No List" w:semiHidden="1" w:unhideWhenUsed="1"/>
     <w:lsdException w:name="Outline List 1" w:semiHidden="1" w:unhideWhenUsed="1"/>
@@ -3838,11 +2034,8 @@
     <w:lsdException w:name="Table Contemporary" w:semiHidden="1" w:unhideWhenUsed="1"/>
     <w:lsdException w:name="Table Elegant" w:semiHidden="1" w:unhideWhenUsed="1"/>
     <w:lsdException w:name="Table Professional" w:semiHidden="1" w:unhideWhenUsed="1"/>
-    <w:lsdException w:name="Table Subtle 1" w:semiHidden="1" w:unhideWhenUsed="1"/>
     <w:lsdException w:name="Table Subtle 2" w:semiHidden="1" w:unhideWhenUsed="1"/>
     <w:lsdException w:name="Table Web 1" w:semiHidden="1" w:unhideWhenUsed="1"/>
-    <w:lsdException w:name="Table Web 2" w:semiHidden="1" w:unhideWhenUsed="1"/>
-    <w:lsdException w:name="Table Web 3" w:semiHidden="1" w:unhideWhenUsed="1"/>
     <w:lsdException w:name="Balloon Text" w:semiHidden="1" w:unhideWhenUsed="1"/>
     <w:lsdException w:name="Table Grid" w:uiPriority="39"/>
     <w:lsdException w:name="Table Theme" w:semiHidden="1" w:unhideWhenUsed="1"/>
@@ -4061,6 +2254,11 @@
     <w:lsdException w:name="List Table 5 Dark Accent 6" w:uiPriority="50"/>
     <w:lsdException w:name="List Table 6 Colorful Accent 6" w:uiPriority="51"/>
     <w:lsdException w:name="List Table 7 Colorful Accent 6" w:uiPriority="52"/>
+    <w:lsdException w:name="Mention" w:semiHidden="1" w:unhideWhenUsed="1"/>
+    <w:lsdException w:name="Smart Hyperlink" w:semiHidden="1" w:unhideWhenUsed="1"/>
+    <w:lsdException w:name="Hashtag" w:semiHidden="1" w:unhideWhenUsed="1"/>
+    <w:lsdException w:name="Unresolved Mention" w:semiHidden="1" w:unhideWhenUsed="1"/>
+    <w:lsdException w:name="Smart Link" w:semiHidden="1" w:unhideWhenUsed="1"/>
   </w:latentStyles>
   <w:style w:type="paragraph" w:styleId="Normal" w:default="1">
     <w:name w:val="Normal"/>
@@ -4088,7 +2286,7 @@
     <w:link w:val="Heading1Char"/>
     <w:uiPriority w:val="99"/>
     <w:qFormat/>
-    <w:rsid w:val="00187982"/>
+    <w:rsid w:val="00c0227a"/>
     <w:pPr>
       <w:keepLines/>
       <w:pageBreakBefore/>
@@ -4102,7 +2300,7 @@
     <w:rPr>
       <w:rFonts w:ascii="Arial" w:hAnsi="Arial" w:eastAsia="Batang" w:cs="Arial"/>
       <w:b/>
-      <w:color w:val="5D87A1"/>
+      <w:color w:val="40E1D2"/>
       <w:lang w:eastAsia="ko-KR"/>
     </w:rPr>
   </w:style>
@@ -4443,11 +2641,11 @@
     <w:link w:val="Heading1"/>
     <w:uiPriority w:val="99"/>
     <w:qFormat/>
-    <w:rsid w:val="00187982"/>
+    <w:rsid w:val="00c0227a"/>
     <w:rPr>
       <w:rFonts w:ascii="Arial" w:hAnsi="Arial" w:eastAsia="Batang" w:cs="Arial"/>
       <w:b/>
-      <w:color w:val="5D87A1"/>
+      <w:color w:val="40E1D2"/>
       <w:lang w:eastAsia="ko-KR"/>
     </w:rPr>
   </w:style>
@@ -5155,7 +3353,7 @@
     <w:basedOn w:val="Normal"/>
     <w:uiPriority w:val="99"/>
     <w:qFormat/>
-    <w:rsid w:val="004c2e9e"/>
+    <w:rsid w:val="00d05753"/>
     <w:pPr>
       <w:keepNext w:val="true"/>
       <w:keepLines/>
@@ -5166,7 +3364,6 @@
         <w:right w:val="single" w:sz="4" w:space="4" w:color="000000"/>
       </w:pBdr>
       <w:spacing w:lineRule="exact" w:line="240"/>
-      <w:jc w:val="both"/>
     </w:pPr>
     <w:rPr>
       <w:rFonts w:ascii="Courier New" w:hAnsi="Courier New" w:eastAsia="Calibri" w:cs="Times New Roman"/>
@@ -5467,19 +3664,6 @@
       <w:sz w:val="32"/>
       <w:szCs w:val="32"/>
     </w:rPr>
-  </w:style>
-  <w:style w:type="paragraph" w:styleId="FigureIndex1">
-    <w:name w:val="Figure Index 1"/>
-    <w:basedOn w:val="Index"/>
-    <w:qFormat/>
-    <w:pPr>
-      <w:tabs>
-        <w:tab w:val="clear" w:pos="720"/>
-        <w:tab w:val="right" w:pos="9026" w:leader="dot"/>
-      </w:tabs>
-      <w:ind w:left="0" w:hanging="0"/>
-    </w:pPr>
-    <w:rPr/>
   </w:style>
   <w:style w:type="numbering" w:styleId="NoList" w:default="1">
     <w:name w:val="No List"/>
@@ -5522,7 +3706,7 @@
 </file>
 
 <file path=word/glossary/document.xml><?xml version="1.0" encoding="utf-8"?>
-<w:glossaryDocument xmlns:wpc="http://schemas.microsoft.com/office/word/2010/wordprocessingCanvas" xmlns:cx="http://schemas.microsoft.com/office/drawing/2014/chartex" xmlns:cx1="http://schemas.microsoft.com/office/drawing/2015/9/8/chartex" xmlns:mc="http://schemas.openxmlformats.org/markup-compatibility/2006" xmlns:o="urn:schemas-microsoft-com:office:office" xmlns:r="http://schemas.openxmlformats.org/officeDocument/2006/relationships" xmlns:m="http://schemas.openxmlformats.org/officeDocument/2006/math" xmlns:v="urn:schemas-microsoft-com:vml" xmlns:wp14="http://schemas.microsoft.com/office/word/2010/wordprocessingDrawing" xmlns:wp="http://schemas.openxmlformats.org/drawingml/2006/wordprocessingDrawing" xmlns:w10="urn:schemas-microsoft-com:office:word" xmlns:w="http://schemas.openxmlformats.org/wordprocessingml/2006/main" xmlns:w14="http://schemas.microsoft.com/office/word/2010/wordml" xmlns:w15="http://schemas.microsoft.com/office/word/2012/wordml" xmlns:w16se="http://schemas.microsoft.com/office/word/2015/wordml/symex" xmlns:wpg="http://schemas.microsoft.com/office/word/2010/wordprocessingGroup" xmlns:wpi="http://schemas.microsoft.com/office/word/2010/wordprocessingInk" xmlns:wne="http://schemas.microsoft.com/office/word/2006/wordml" xmlns:wps="http://schemas.microsoft.com/office/word/2010/wordprocessingShape" mc:Ignorable="w14 w15 w16se wp14">
+<w:glossaryDocument xmlns:wpc="http://schemas.microsoft.com/office/word/2010/wordprocessingCanvas" xmlns:cx="http://schemas.microsoft.com/office/drawing/2014/chartex" xmlns:cx1="http://schemas.microsoft.com/office/drawing/2015/9/8/chartex" xmlns:cx2="http://schemas.microsoft.com/office/drawing/2015/10/21/chartex" xmlns:cx3="http://schemas.microsoft.com/office/drawing/2016/5/9/chartex" xmlns:cx4="http://schemas.microsoft.com/office/drawing/2016/5/10/chartex" xmlns:cx5="http://schemas.microsoft.com/office/drawing/2016/5/11/chartex" xmlns:cx6="http://schemas.microsoft.com/office/drawing/2016/5/12/chartex" xmlns:cx7="http://schemas.microsoft.com/office/drawing/2016/5/13/chartex" xmlns:cx8="http://schemas.microsoft.com/office/drawing/2016/5/14/chartex" xmlns:mc="http://schemas.openxmlformats.org/markup-compatibility/2006" xmlns:aink="http://schemas.microsoft.com/office/drawing/2016/ink" xmlns:am3d="http://schemas.microsoft.com/office/drawing/2017/model3d" xmlns:o="urn:schemas-microsoft-com:office:office" xmlns:r="http://schemas.openxmlformats.org/officeDocument/2006/relationships" xmlns:m="http://schemas.openxmlformats.org/officeDocument/2006/math" xmlns:v="urn:schemas-microsoft-com:vml" xmlns:wp14="http://schemas.microsoft.com/office/word/2010/wordprocessingDrawing" xmlns:wp="http://schemas.openxmlformats.org/drawingml/2006/wordprocessingDrawing" xmlns:w10="urn:schemas-microsoft-com:office:word" xmlns:w="http://schemas.openxmlformats.org/wordprocessingml/2006/main" xmlns:w14="http://schemas.microsoft.com/office/word/2010/wordml" xmlns:w15="http://schemas.microsoft.com/office/word/2012/wordml" xmlns:w16cex="http://schemas.microsoft.com/office/word/2018/wordml/cex" xmlns:w16cid="http://schemas.microsoft.com/office/word/2016/wordml/cid" xmlns:w16="http://schemas.microsoft.com/office/word/2018/wordml" xmlns:w16sdtdh="http://schemas.microsoft.com/office/word/2020/wordml/sdtdatahash" xmlns:w16se="http://schemas.microsoft.com/office/word/2015/wordml/symex" xmlns:wpg="http://schemas.microsoft.com/office/word/2010/wordprocessingGroup" xmlns:wpi="http://schemas.microsoft.com/office/word/2010/wordprocessingInk" xmlns:wne="http://schemas.microsoft.com/office/word/2006/wordml" xmlns:wps="http://schemas.microsoft.com/office/word/2010/wordprocessingShape" mc:Ignorable="w14 w15 w16se w16cid w16 w16cex w16sdtdh wp14">
   <w:docParts>
     <w:docPart>
       <w:docPartPr>
@@ -5607,25 +3791,25 @@
 </file>
 
 <file path=word/glossary/fontTable.xml><?xml version="1.0" encoding="utf-8"?>
-<w:fonts xmlns:mc="http://schemas.openxmlformats.org/markup-compatibility/2006" xmlns:r="http://schemas.openxmlformats.org/officeDocument/2006/relationships" xmlns:w="http://schemas.openxmlformats.org/wordprocessingml/2006/main" xmlns:w14="http://schemas.microsoft.com/office/word/2010/wordml" xmlns:w15="http://schemas.microsoft.com/office/word/2012/wordml" xmlns:w16se="http://schemas.microsoft.com/office/word/2015/wordml/symex" mc:Ignorable="w14 w15 w16se">
+<w:fonts xmlns:mc="http://schemas.openxmlformats.org/markup-compatibility/2006" xmlns:r="http://schemas.openxmlformats.org/officeDocument/2006/relationships" xmlns:w="http://schemas.openxmlformats.org/wordprocessingml/2006/main" xmlns:w14="http://schemas.microsoft.com/office/word/2010/wordml" xmlns:w15="http://schemas.microsoft.com/office/word/2012/wordml" xmlns:w16cex="http://schemas.microsoft.com/office/word/2018/wordml/cex" xmlns:w16cid="http://schemas.microsoft.com/office/word/2016/wordml/cid" xmlns:w16="http://schemas.microsoft.com/office/word/2018/wordml" xmlns:w16sdtdh="http://schemas.microsoft.com/office/word/2020/wordml/sdtdatahash" xmlns:w16se="http://schemas.microsoft.com/office/word/2015/wordml/symex" mc:Ignorable="w14 w15 w16se w16cid w16 w16cex w16sdtdh">
   <w:font w:name="Times New Roman">
     <w:panose1 w:val="02020603050405020304"/>
     <w:charset w:val="00"/>
     <w:family w:val="roman"/>
     <w:pitch w:val="variable"/>
-    <w:sig w:usb0="E0002AFF" w:usb1="C0007841" w:usb2="00000009" w:usb3="00000000" w:csb0="000001FF" w:csb1="00000000"/>
+    <w:sig w:usb0="E0002EFF" w:usb1="C000785B" w:usb2="00000009" w:usb3="00000000" w:csb0="000001FF" w:csb1="00000000"/>
   </w:font>
   <w:font w:name="Wingdings">
     <w:panose1 w:val="05000000000000000000"/>
-    <w:charset w:val="02"/>
-    <w:family w:val="auto"/>
+    <w:charset w:val="4D"/>
+    <w:family w:val="decorative"/>
     <w:pitch w:val="variable"/>
-    <w:sig w:usb0="00000000" w:usb1="10000000" w:usb2="00000000" w:usb3="00000000" w:csb0="80000000" w:csb1="00000000"/>
+    <w:sig w:usb0="00000003" w:usb1="00000000" w:usb2="00000000" w:usb3="00000000" w:csb0="80000001" w:csb1="00000000"/>
   </w:font>
   <w:font w:name="Symbol">
     <w:panose1 w:val="05050102010706020507"/>
     <w:charset w:val="02"/>
-    <w:family w:val="roman"/>
+    <w:family w:val="decorative"/>
     <w:pitch w:val="variable"/>
     <w:sig w:usb0="00000000" w:usb1="10000000" w:usb2="00000000" w:usb3="00000000" w:csb0="80000000" w:csb1="00000000"/>
   </w:font>
@@ -5641,7 +3825,7 @@
     <w:charset w:val="00"/>
     <w:family w:val="swiss"/>
     <w:pitch w:val="variable"/>
-    <w:sig w:usb0="E10002FF" w:usb1="4000ACFF" w:usb2="00000009" w:usb3="00000000" w:csb0="0000019F" w:csb1="00000000"/>
+    <w:sig w:usb0="E1002AFF" w:usb1="C000ACFF" w:usb2="00000009" w:usb3="00000000" w:csb0="000001FF" w:csb1="00000000"/>
   </w:font>
   <w:font w:name="Arial">
     <w:panose1 w:val="020B0604020202020204"/>
@@ -5659,13 +3843,15 @@
     <w:sig w:usb0="B00002AF" w:usb1="69D77CFB" w:usb2="00000030" w:usb3="00000000" w:csb0="0008009F" w:csb1="00000000"/>
   </w:font>
   <w:font w:name="Calibri Light">
+    <w:panose1 w:val="020F0302020204030204"/>
     <w:charset w:val="00"/>
     <w:family w:val="swiss"/>
     <w:pitch w:val="variable"/>
-    <w:sig w:usb0="A00002EF" w:usb1="4000207B" w:usb2="00000000" w:usb3="00000000" w:csb0="0000019F" w:csb1="00000000"/>
+    <w:sig w:usb0="E0002AFF" w:usb1="C000247B" w:usb2="00000009" w:usb3="00000000" w:csb0="000001FF" w:csb1="00000000"/>
   </w:font>
   <w:font w:name="Lucida Grande">
     <w:altName w:val="Arial"/>
+    <w:panose1 w:val="020B0600040502020204"/>
     <w:charset w:val="00"/>
     <w:family w:val="swiss"/>
     <w:pitch w:val="variable"/>
@@ -5675,7 +3861,7 @@
 </file>
 
 <file path=word/glossary/settings.xml><?xml version="1.0" encoding="utf-8"?>
-<w:settings xmlns:mc="http://schemas.openxmlformats.org/markup-compatibility/2006" xmlns:o="urn:schemas-microsoft-com:office:office" xmlns:r="http://schemas.openxmlformats.org/officeDocument/2006/relationships" xmlns:m="http://schemas.openxmlformats.org/officeDocument/2006/math" xmlns:v="urn:schemas-microsoft-com:vml" xmlns:w10="urn:schemas-microsoft-com:office:word" xmlns:w="http://schemas.openxmlformats.org/wordprocessingml/2006/main" xmlns:w14="http://schemas.microsoft.com/office/word/2010/wordml" xmlns:w15="http://schemas.microsoft.com/office/word/2012/wordml" xmlns:w16se="http://schemas.microsoft.com/office/word/2015/wordml/symex" xmlns:sl="http://schemas.openxmlformats.org/schemaLibrary/2006/main" mc:Ignorable="w14 w15 w16se">
+<w:settings xmlns:mc="http://schemas.openxmlformats.org/markup-compatibility/2006" xmlns:o="urn:schemas-microsoft-com:office:office" xmlns:r="http://schemas.openxmlformats.org/officeDocument/2006/relationships" xmlns:m="http://schemas.openxmlformats.org/officeDocument/2006/math" xmlns:v="urn:schemas-microsoft-com:vml" xmlns:w10="urn:schemas-microsoft-com:office:word" xmlns:w="http://schemas.openxmlformats.org/wordprocessingml/2006/main" xmlns:w14="http://schemas.microsoft.com/office/word/2010/wordml" xmlns:w15="http://schemas.microsoft.com/office/word/2012/wordml" xmlns:w16cex="http://schemas.microsoft.com/office/word/2018/wordml/cex" xmlns:w16cid="http://schemas.microsoft.com/office/word/2016/wordml/cid" xmlns:w16="http://schemas.microsoft.com/office/word/2018/wordml" xmlns:w16sdtdh="http://schemas.microsoft.com/office/word/2020/wordml/sdtdatahash" xmlns:w16se="http://schemas.microsoft.com/office/word/2015/wordml/symex" xmlns:sl="http://schemas.openxmlformats.org/schemaLibrary/2006/main" mc:Ignorable="w14 w15 w16se w16cid w16 w16cex w16sdtdh">
   <w:view w:val="normal"/>
   <w:defaultTabStop w:val="720"/>
   <w:characterSpacingControl w:val="doNotCompress"/>
@@ -5686,11 +3872,13 @@
     <w:compatSetting w:name="enableOpenTypeFeatures" w:uri="http://schemas.microsoft.com/office/word" w:val="1"/>
     <w:compatSetting w:name="doNotFlipMirrorIndents" w:uri="http://schemas.microsoft.com/office/word" w:val="1"/>
     <w:compatSetting w:name="differentiateMultirowTableHeaders" w:uri="http://schemas.microsoft.com/office/word" w:val="1"/>
+    <w:compatSetting w:name="useWord2013TrackBottomHyphenation" w:uri="http://schemas.microsoft.com/office/word" w:val="1"/>
   </w:compat>
   <w:rsids>
     <w:rsidRoot w:val="004B1271"/>
     <w:rsid w:val="000A7C73"/>
     <w:rsid w:val="004B1271"/>
+    <w:rsid w:val="006023B0"/>
     <w:rsid w:val="007054F4"/>
     <w:rsid w:val="007B6152"/>
     <w:rsid w:val="00E54518"/>
@@ -5710,14 +3898,14 @@
   </m:mathPr>
   <w:themeFontLang w:val="en-US"/>
   <w:clrSchemeMapping w:bg1="light1" w:t1="dark1" w:bg2="light2" w:t2="dark2" w:accent1="accent1" w:accent2="accent2" w:accent3="accent3" w:accent4="accent4" w:accent5="accent5" w:accent6="accent6" w:hyperlink="hyperlink" w:followedHyperlink="followedHyperlink"/>
-  <w:decimalSymbol w:val="."/>
+  <w:decimalSymbol w:val=","/>
   <w:listSeparator w:val=","/>
   <w15:chartTrackingRefBased/>
 </w:settings>
 </file>
 
 <file path=word/glossary/styles.xml><?xml version="1.0" encoding="utf-8"?>
-<w:styles xmlns:mc="http://schemas.openxmlformats.org/markup-compatibility/2006" xmlns:r="http://schemas.openxmlformats.org/officeDocument/2006/relationships" xmlns:w="http://schemas.openxmlformats.org/wordprocessingml/2006/main" xmlns:w14="http://schemas.microsoft.com/office/word/2010/wordml" xmlns:w15="http://schemas.microsoft.com/office/word/2012/wordml" xmlns:w16se="http://schemas.microsoft.com/office/word/2015/wordml/symex" mc:Ignorable="w14 w15 w16se">
+<w:styles xmlns:mc="http://schemas.openxmlformats.org/markup-compatibility/2006" xmlns:r="http://schemas.openxmlformats.org/officeDocument/2006/relationships" xmlns:w="http://schemas.openxmlformats.org/wordprocessingml/2006/main" xmlns:w14="http://schemas.microsoft.com/office/word/2010/wordml" xmlns:w15="http://schemas.microsoft.com/office/word/2012/wordml" xmlns:w16cex="http://schemas.microsoft.com/office/word/2018/wordml/cex" xmlns:w16cid="http://schemas.microsoft.com/office/word/2016/wordml/cid" xmlns:w16="http://schemas.microsoft.com/office/word/2018/wordml" xmlns:w16sdtdh="http://schemas.microsoft.com/office/word/2020/wordml/sdtdatahash" xmlns:w16se="http://schemas.microsoft.com/office/word/2015/wordml/symex" mc:Ignorable="w14 w15 w16se w16cid w16 w16cex w16sdtdh">
   <w:docDefaults>
     <w:rPrDefault>
       <w:rPr>
@@ -5733,7 +3921,7 @@
       </w:pPr>
     </w:pPrDefault>
   </w:docDefaults>
-  <w:latentStyles w:defLockedState="0" w:defUIPriority="99" w:defSemiHidden="0" w:defUnhideWhenUsed="0" w:defQFormat="0" w:count="371">
+  <w:latentStyles w:defLockedState="0" w:defUIPriority="99" w:defSemiHidden="0" w:defUnhideWhenUsed="0" w:defQFormat="0" w:count="376">
     <w:lsdException w:name="Normal" w:uiPriority="0" w:qFormat="1"/>
     <w:lsdException w:name="heading 1" w:uiPriority="9" w:qFormat="1"/>
     <w:lsdException w:name="heading 2" w:semiHidden="1" w:uiPriority="9" w:unhideWhenUsed="1" w:qFormat="1"/>
@@ -5839,7 +4027,6 @@
     <w:lsdException w:name="HTML Sample" w:semiHidden="1" w:unhideWhenUsed="1"/>
     <w:lsdException w:name="HTML Typewriter" w:semiHidden="1" w:unhideWhenUsed="1"/>
     <w:lsdException w:name="HTML Variable" w:semiHidden="1" w:unhideWhenUsed="1"/>
-    <w:lsdException w:name="Normal Table" w:semiHidden="1" w:unhideWhenUsed="1"/>
     <w:lsdException w:name="annotation subject" w:semiHidden="1" w:unhideWhenUsed="1"/>
     <w:lsdException w:name="No List" w:semiHidden="1" w:unhideWhenUsed="1"/>
     <w:lsdException w:name="Outline List 1" w:semiHidden="1" w:unhideWhenUsed="1"/>
@@ -5882,11 +4069,8 @@
     <w:lsdException w:name="Table Contemporary" w:semiHidden="1" w:unhideWhenUsed="1"/>
     <w:lsdException w:name="Table Elegant" w:semiHidden="1" w:unhideWhenUsed="1"/>
     <w:lsdException w:name="Table Professional" w:semiHidden="1" w:unhideWhenUsed="1"/>
-    <w:lsdException w:name="Table Subtle 1" w:semiHidden="1" w:unhideWhenUsed="1"/>
     <w:lsdException w:name="Table Subtle 2" w:semiHidden="1" w:unhideWhenUsed="1"/>
     <w:lsdException w:name="Table Web 1" w:semiHidden="1" w:unhideWhenUsed="1"/>
-    <w:lsdException w:name="Table Web 2" w:semiHidden="1" w:unhideWhenUsed="1"/>
-    <w:lsdException w:name="Table Web 3" w:semiHidden="1" w:unhideWhenUsed="1"/>
     <w:lsdException w:name="Balloon Text" w:semiHidden="1" w:unhideWhenUsed="1"/>
     <w:lsdException w:name="Table Grid" w:uiPriority="39"/>
     <w:lsdException w:name="Table Theme" w:semiHidden="1" w:unhideWhenUsed="1"/>
@@ -6105,6 +4289,11 @@
     <w:lsdException w:name="List Table 5 Dark Accent 6" w:uiPriority="50"/>
     <w:lsdException w:name="List Table 6 Colorful Accent 6" w:uiPriority="51"/>
     <w:lsdException w:name="List Table 7 Colorful Accent 6" w:uiPriority="52"/>
+    <w:lsdException w:name="Mention" w:semiHidden="1" w:unhideWhenUsed="1"/>
+    <w:lsdException w:name="Smart Hyperlink" w:semiHidden="1" w:unhideWhenUsed="1"/>
+    <w:lsdException w:name="Hashtag" w:semiHidden="1" w:unhideWhenUsed="1"/>
+    <w:lsdException w:name="Unresolved Mention" w:semiHidden="1" w:unhideWhenUsed="1"/>
+    <w:lsdException w:name="Smart Link" w:semiHidden="1" w:unhideWhenUsed="1"/>
   </w:latentStyles>
   <w:style w:type="paragraph" w:default="1" w:styleId="Normal">
     <w:name w:val="Normal"/>
@@ -6153,7 +4342,7 @@
 </file>
 
 <file path=word/glossary/webSettings.xml><?xml version="1.0" encoding="utf-8"?>
-<w:webSettings xmlns:mc="http://schemas.openxmlformats.org/markup-compatibility/2006" xmlns:r="http://schemas.openxmlformats.org/officeDocument/2006/relationships" xmlns:w="http://schemas.openxmlformats.org/wordprocessingml/2006/main" xmlns:w14="http://schemas.microsoft.com/office/word/2010/wordml" xmlns:w15="http://schemas.microsoft.com/office/word/2012/wordml" xmlns:w16se="http://schemas.microsoft.com/office/word/2015/wordml/symex" mc:Ignorable="w14 w15 w16se">
+<w:webSettings xmlns:mc="http://schemas.openxmlformats.org/markup-compatibility/2006" xmlns:r="http://schemas.openxmlformats.org/officeDocument/2006/relationships" xmlns:w="http://schemas.openxmlformats.org/wordprocessingml/2006/main" xmlns:w14="http://schemas.microsoft.com/office/word/2010/wordml" xmlns:w15="http://schemas.microsoft.com/office/word/2012/wordml" xmlns:w16cex="http://schemas.microsoft.com/office/word/2018/wordml/cex" xmlns:w16cid="http://schemas.microsoft.com/office/word/2016/wordml/cid" xmlns:w16="http://schemas.microsoft.com/office/word/2018/wordml" xmlns:w16sdtdh="http://schemas.microsoft.com/office/word/2020/wordml/sdtdatahash" xmlns:w16se="http://schemas.microsoft.com/office/word/2015/wordml/symex" mc:Ignorable="w14 w15 w16se w16cid w16 w16cex w16sdtdh">
   <w:optimizeForBrowser/>
   <w:allowPNG/>
 </w:webSettings>

</xml_diff>